<commit_message>
added lifecycle ping mechanism
</commit_message>
<xml_diff>
--- a/documentation/Documentatie_licenta.docx
+++ b/documentation/Documentatie_licenta.docx
@@ -1299,7 +1299,7 @@
         </w:rPr>
         <w:fldChar w:fldCharType="separate"/>
       </w:r>
-      <w:hyperlink w:anchor="_Toc535357647" w:history="1">
+      <w:hyperlink w:anchor="_Toc535704532" w:history="1">
         <w:r>
           <w:rPr>
             <w:rStyle w:val="Hyperlink"/>
@@ -1326,7 +1326,7 @@
             <w:noProof/>
             <w:webHidden/>
           </w:rPr>
-          <w:instrText xml:space="preserve"> PAGEREF _Toc535357647 \h </w:instrText>
+          <w:instrText xml:space="preserve"> PAGEREF _Toc535704532 \h </w:instrText>
         </w:r>
         <w:r>
           <w:rPr>
@@ -1368,7 +1368,7 @@
           <w:szCs w:val="22"/>
         </w:rPr>
       </w:pPr>
-      <w:hyperlink w:anchor="_Toc535357648" w:history="1">
+      <w:hyperlink w:anchor="_Toc535704533" w:history="1">
         <w:r>
           <w:rPr>
             <w:rStyle w:val="Hyperlink"/>
@@ -1395,7 +1395,7 @@
             <w:noProof/>
             <w:webHidden/>
           </w:rPr>
-          <w:instrText xml:space="preserve"> PAGEREF _Toc535357648 \h </w:instrText>
+          <w:instrText xml:space="preserve"> PAGEREF _Toc535704533 \h </w:instrText>
         </w:r>
         <w:r>
           <w:rPr>
@@ -1440,7 +1440,7 @@
           <w:szCs w:val="22"/>
         </w:rPr>
       </w:pPr>
-      <w:hyperlink w:anchor="_Toc535357649" w:history="1">
+      <w:hyperlink w:anchor="_Toc535704534" w:history="1">
         <w:r>
           <w:rPr>
             <w:rStyle w:val="Hyperlink"/>
@@ -1484,7 +1484,7 @@
             <w:noProof/>
             <w:webHidden/>
           </w:rPr>
-          <w:instrText xml:space="preserve"> PAGEREF _Toc535357649 \h </w:instrText>
+          <w:instrText xml:space="preserve"> PAGEREF _Toc535704534 \h </w:instrText>
         </w:r>
         <w:r>
           <w:rPr>
@@ -1528,7 +1528,7 @@
           <w:szCs w:val="22"/>
         </w:rPr>
       </w:pPr>
-      <w:hyperlink w:anchor="_Toc535357650" w:history="1">
+      <w:hyperlink w:anchor="_Toc535704535" w:history="1">
         <w:r>
           <w:rPr>
             <w:rStyle w:val="Hyperlink"/>
@@ -1572,7 +1572,7 @@
             <w:noProof/>
             <w:webHidden/>
           </w:rPr>
-          <w:instrText xml:space="preserve"> PAGEREF _Toc535357650 \h </w:instrText>
+          <w:instrText xml:space="preserve"> PAGEREF _Toc535704535 \h </w:instrText>
         </w:r>
         <w:r>
           <w:rPr>
@@ -1616,7 +1616,7 @@
           <w:szCs w:val="22"/>
         </w:rPr>
       </w:pPr>
-      <w:hyperlink w:anchor="_Toc535357651" w:history="1">
+      <w:hyperlink w:anchor="_Toc535704536" w:history="1">
         <w:r>
           <w:rPr>
             <w:rStyle w:val="Hyperlink"/>
@@ -1660,7 +1660,7 @@
             <w:noProof/>
             <w:webHidden/>
           </w:rPr>
-          <w:instrText xml:space="preserve"> PAGEREF _Toc535357651 \h </w:instrText>
+          <w:instrText xml:space="preserve"> PAGEREF _Toc535704536 \h </w:instrText>
         </w:r>
         <w:r>
           <w:rPr>
@@ -1704,7 +1704,7 @@
           <w:szCs w:val="22"/>
         </w:rPr>
       </w:pPr>
-      <w:hyperlink w:anchor="_Toc535357652" w:history="1">
+      <w:hyperlink w:anchor="_Toc535704537" w:history="1">
         <w:r>
           <w:rPr>
             <w:rStyle w:val="Hyperlink"/>
@@ -1755,7 +1755,7 @@
             <w:noProof/>
             <w:webHidden/>
           </w:rPr>
-          <w:instrText xml:space="preserve"> PAGEREF _Toc535357652 \h </w:instrText>
+          <w:instrText xml:space="preserve"> PAGEREF _Toc535704537 \h </w:instrText>
         </w:r>
         <w:r>
           <w:rPr>
@@ -1799,7 +1799,7 @@
           <w:szCs w:val="22"/>
         </w:rPr>
       </w:pPr>
-      <w:hyperlink w:anchor="_Toc535357653" w:history="1">
+      <w:hyperlink w:anchor="_Toc535704538" w:history="1">
         <w:r>
           <w:rPr>
             <w:rStyle w:val="Hyperlink"/>
@@ -1843,7 +1843,7 @@
             <w:noProof/>
             <w:webHidden/>
           </w:rPr>
-          <w:instrText xml:space="preserve"> PAGEREF _Toc535357653 \h </w:instrText>
+          <w:instrText xml:space="preserve"> PAGEREF _Toc535704538 \h </w:instrText>
         </w:r>
         <w:r>
           <w:rPr>
@@ -1887,7 +1887,7 @@
           <w:szCs w:val="22"/>
         </w:rPr>
       </w:pPr>
-      <w:hyperlink w:anchor="_Toc535357654" w:history="1">
+      <w:hyperlink w:anchor="_Toc535704539" w:history="1">
         <w:r>
           <w:rPr>
             <w:rStyle w:val="Hyperlink"/>
@@ -1930,7 +1930,7 @@
             <w:noProof/>
             <w:webHidden/>
           </w:rPr>
-          <w:instrText xml:space="preserve"> PAGEREF _Toc535357654 \h </w:instrText>
+          <w:instrText xml:space="preserve"> PAGEREF _Toc535704539 \h </w:instrText>
         </w:r>
         <w:r>
           <w:rPr>
@@ -1975,7 +1975,7 @@
           <w:szCs w:val="22"/>
         </w:rPr>
       </w:pPr>
-      <w:hyperlink w:anchor="_Toc535357655" w:history="1">
+      <w:hyperlink w:anchor="_Toc535704540" w:history="1">
         <w:r>
           <w:rPr>
             <w:rStyle w:val="Hyperlink"/>
@@ -2019,7 +2019,7 @@
             <w:noProof/>
             <w:webHidden/>
           </w:rPr>
-          <w:instrText xml:space="preserve"> PAGEREF _Toc535357655 \h </w:instrText>
+          <w:instrText xml:space="preserve"> PAGEREF _Toc535704540 \h </w:instrText>
         </w:r>
         <w:r>
           <w:rPr>
@@ -2050,8 +2050,172 @@
         </w:r>
       </w:hyperlink>
     </w:p>
-    <w:bookmarkStart w:id="0" w:name="_GoBack"/>
-    <w:bookmarkEnd w:id="0"/>
+    <w:p>
+      <w:pPr>
+        <w:pStyle w:val="TOC2"/>
+        <w:tabs>
+          <w:tab w:val="right" w:leader="dot" w:pos="9017"/>
+        </w:tabs>
+        <w:rPr>
+          <w:rFonts w:asciiTheme="minorHAnsi" w:eastAsiaTheme="minorEastAsia" w:hAnsiTheme="minorHAnsi" w:cstheme="minorBidi"/>
+          <w:noProof/>
+          <w:szCs w:val="22"/>
+        </w:rPr>
+      </w:pPr>
+      <w:hyperlink w:anchor="_Toc535704541" w:history="1">
+        <w:r>
+          <w:rPr>
+            <w:rStyle w:val="Hyperlink"/>
+            <w:rFonts w:eastAsiaTheme="majorEastAsia"/>
+            <w:noProof/>
+            <w:snapToGrid w:val="0"/>
+            <w:w w:val="0"/>
+            <w:u w:color="000000"/>
+            <w:bdr w:val="none" w:sz="0" w:space="0" w:color="000000"/>
+            <w:shd w:val="clear" w:color="000000" w:fill="000000"/>
+            <w:lang w:val="x-none" w:eastAsia="x-none" w:bidi="x-none"/>
+            <w14:scene3d>
+              <w14:camera w14:prst="orthographicFront"/>
+              <w14:lightRig w14:rig="threePt" w14:dir="t">
+                <w14:rot w14:lat="0" w14:lon="0" w14:rev="0"/>
+              </w14:lightRig>
+            </w14:scene3d>
+          </w:rPr>
+          <w:t>1</w:t>
+        </w:r>
+        <w:r>
+          <w:rPr>
+            <w:noProof/>
+            <w:webHidden/>
+          </w:rPr>
+          <w:tab/>
+        </w:r>
+        <w:r>
+          <w:rPr>
+            <w:noProof/>
+            <w:webHidden/>
+          </w:rPr>
+          <w:fldChar w:fldCharType="begin"/>
+        </w:r>
+        <w:r>
+          <w:rPr>
+            <w:noProof/>
+            <w:webHidden/>
+          </w:rPr>
+          <w:instrText xml:space="preserve"> PAGEREF _Toc535704541 \h </w:instrText>
+        </w:r>
+        <w:r>
+          <w:rPr>
+            <w:noProof/>
+            <w:webHidden/>
+          </w:rPr>
+        </w:r>
+        <w:r>
+          <w:rPr>
+            <w:noProof/>
+            <w:webHidden/>
+          </w:rPr>
+          <w:fldChar w:fldCharType="separate"/>
+        </w:r>
+        <w:r>
+          <w:rPr>
+            <w:noProof/>
+            <w:webHidden/>
+          </w:rPr>
+          <w:t>12</w:t>
+        </w:r>
+        <w:r>
+          <w:rPr>
+            <w:noProof/>
+            <w:webHidden/>
+          </w:rPr>
+          <w:fldChar w:fldCharType="end"/>
+        </w:r>
+      </w:hyperlink>
+    </w:p>
+    <w:p>
+      <w:pPr>
+        <w:pStyle w:val="TOC2"/>
+        <w:tabs>
+          <w:tab w:val="right" w:leader="dot" w:pos="9017"/>
+        </w:tabs>
+        <w:rPr>
+          <w:rFonts w:asciiTheme="minorHAnsi" w:eastAsiaTheme="minorEastAsia" w:hAnsiTheme="minorHAnsi" w:cstheme="minorBidi"/>
+          <w:noProof/>
+          <w:szCs w:val="22"/>
+        </w:rPr>
+      </w:pPr>
+      <w:hyperlink w:anchor="_Toc535704542" w:history="1">
+        <w:r>
+          <w:rPr>
+            <w:rStyle w:val="Hyperlink"/>
+            <w:rFonts w:eastAsiaTheme="majorEastAsia"/>
+            <w:noProof/>
+            <w:snapToGrid w:val="0"/>
+            <w:w w:val="0"/>
+            <w:u w:color="000000"/>
+            <w:bdr w:val="none" w:sz="0" w:space="0" w:color="000000"/>
+            <w:shd w:val="clear" w:color="000000" w:fill="000000"/>
+            <w:lang w:val="x-none" w:eastAsia="x-none" w:bidi="x-none"/>
+            <w14:scene3d>
+              <w14:camera w14:prst="orthographicFront"/>
+              <w14:lightRig w14:rig="threePt" w14:dir="t">
+                <w14:rot w14:lat="0" w14:lon="0" w14:rev="0"/>
+              </w14:lightRig>
+            </w14:scene3d>
+          </w:rPr>
+          <w:t>2</w:t>
+        </w:r>
+        <w:r>
+          <w:rPr>
+            <w:noProof/>
+            <w:webHidden/>
+          </w:rPr>
+          <w:tab/>
+        </w:r>
+        <w:r>
+          <w:rPr>
+            <w:noProof/>
+            <w:webHidden/>
+          </w:rPr>
+          <w:fldChar w:fldCharType="begin"/>
+        </w:r>
+        <w:r>
+          <w:rPr>
+            <w:noProof/>
+            <w:webHidden/>
+          </w:rPr>
+          <w:instrText xml:space="preserve"> PAGEREF _Toc535704542 \h </w:instrText>
+        </w:r>
+        <w:r>
+          <w:rPr>
+            <w:noProof/>
+            <w:webHidden/>
+          </w:rPr>
+        </w:r>
+        <w:r>
+          <w:rPr>
+            <w:noProof/>
+            <w:webHidden/>
+          </w:rPr>
+          <w:fldChar w:fldCharType="separate"/>
+        </w:r>
+        <w:r>
+          <w:rPr>
+            <w:noProof/>
+            <w:webHidden/>
+          </w:rPr>
+          <w:t>12</w:t>
+        </w:r>
+        <w:r>
+          <w:rPr>
+            <w:noProof/>
+            <w:webHidden/>
+          </w:rPr>
+          <w:fldChar w:fldCharType="end"/>
+        </w:r>
+      </w:hyperlink>
+    </w:p>
     <w:p>
       <w:pPr>
         <w:pStyle w:val="TOC2"/>
@@ -2065,123 +2229,78 @@
           <w:szCs w:val="22"/>
         </w:rPr>
       </w:pPr>
-      <w:r>
-        <w:rPr>
-          <w:rStyle w:val="Hyperlink"/>
-          <w:noProof/>
-        </w:rPr>
-        <w:fldChar w:fldCharType="begin"/>
-      </w:r>
-      <w:r>
-        <w:rPr>
-          <w:rStyle w:val="Hyperlink"/>
-          <w:noProof/>
-        </w:rPr>
-        <w:instrText xml:space="preserve"> </w:instrText>
-      </w:r>
-      <w:r>
-        <w:rPr>
-          <w:noProof/>
-        </w:rPr>
-        <w:instrText>HYPERLINK \l "_Toc535357658"</w:instrText>
-      </w:r>
-      <w:r>
-        <w:rPr>
-          <w:rStyle w:val="Hyperlink"/>
-          <w:noProof/>
-        </w:rPr>
-        <w:instrText xml:space="preserve"> </w:instrText>
-      </w:r>
-      <w:r>
-        <w:rPr>
-          <w:rStyle w:val="Hyperlink"/>
-          <w:noProof/>
-        </w:rPr>
-      </w:r>
-      <w:r>
-        <w:rPr>
-          <w:rStyle w:val="Hyperlink"/>
-          <w:noProof/>
-        </w:rPr>
-        <w:fldChar w:fldCharType="separate"/>
-      </w:r>
-      <w:r>
-        <w:rPr>
-          <w:rStyle w:val="Hyperlink"/>
-          <w:noProof/>
-        </w:rPr>
-        <w:t>2.1</w:t>
-      </w:r>
-      <w:r>
-        <w:rPr>
-          <w:rFonts w:asciiTheme="minorHAnsi" w:eastAsiaTheme="minorEastAsia" w:hAnsiTheme="minorHAnsi" w:cstheme="minorBidi"/>
-          <w:noProof/>
-          <w:szCs w:val="22"/>
-        </w:rPr>
-        <w:tab/>
-      </w:r>
-      <w:r>
-        <w:rPr>
-          <w:rStyle w:val="Hyperlink"/>
-          <w:noProof/>
-        </w:rPr>
-        <w:t>Rețea neuronală pentru clasificare</w:t>
-      </w:r>
-      <w:r>
-        <w:rPr>
-          <w:noProof/>
-          <w:webHidden/>
-        </w:rPr>
-        <w:tab/>
-      </w:r>
-      <w:r>
-        <w:rPr>
-          <w:noProof/>
-          <w:webHidden/>
-        </w:rPr>
-        <w:fldChar w:fldCharType="begin"/>
-      </w:r>
-      <w:r>
-        <w:rPr>
-          <w:noProof/>
-          <w:webHidden/>
-        </w:rPr>
-        <w:instrText xml:space="preserve"> PAGEREF _Toc535357658 \h </w:instrText>
-      </w:r>
-      <w:r>
-        <w:rPr>
-          <w:noProof/>
-          <w:webHidden/>
-        </w:rPr>
-      </w:r>
-      <w:r>
-        <w:rPr>
-          <w:noProof/>
-          <w:webHidden/>
-        </w:rPr>
-        <w:fldChar w:fldCharType="separate"/>
-      </w:r>
-      <w:r>
-        <w:rPr>
-          <w:noProof/>
-          <w:webHidden/>
-        </w:rPr>
-        <w:t>12</w:t>
-      </w:r>
-      <w:r>
-        <w:rPr>
-          <w:noProof/>
-          <w:webHidden/>
-        </w:rPr>
-        <w:fldChar w:fldCharType="end"/>
-      </w:r>
-      <w:r>
-        <w:rPr>
-          <w:rStyle w:val="Hyperlink"/>
-          <w:noProof/>
-        </w:rPr>
-        <w:fldChar w:fldCharType="end"/>
-      </w:r>
+      <w:hyperlink w:anchor="_Toc535704543" w:history="1">
+        <w:r>
+          <w:rPr>
+            <w:rStyle w:val="Hyperlink"/>
+            <w:noProof/>
+          </w:rPr>
+          <w:t>2.1</w:t>
+        </w:r>
+        <w:r>
+          <w:rPr>
+            <w:rFonts w:asciiTheme="minorHAnsi" w:eastAsiaTheme="minorEastAsia" w:hAnsiTheme="minorHAnsi" w:cstheme="minorBidi"/>
+            <w:noProof/>
+            <w:szCs w:val="22"/>
+          </w:rPr>
+          <w:tab/>
+        </w:r>
+        <w:r>
+          <w:rPr>
+            <w:rStyle w:val="Hyperlink"/>
+            <w:noProof/>
+          </w:rPr>
+          <w:t>Rețea neuronală pentru clasificare</w:t>
+        </w:r>
+        <w:r>
+          <w:rPr>
+            <w:noProof/>
+            <w:webHidden/>
+          </w:rPr>
+          <w:tab/>
+        </w:r>
+        <w:r>
+          <w:rPr>
+            <w:noProof/>
+            <w:webHidden/>
+          </w:rPr>
+          <w:fldChar w:fldCharType="begin"/>
+        </w:r>
+        <w:r>
+          <w:rPr>
+            <w:noProof/>
+            <w:webHidden/>
+          </w:rPr>
+          <w:instrText xml:space="preserve"> PAGEREF _Toc535704543 \h </w:instrText>
+        </w:r>
+        <w:r>
+          <w:rPr>
+            <w:noProof/>
+            <w:webHidden/>
+          </w:rPr>
+        </w:r>
+        <w:r>
+          <w:rPr>
+            <w:noProof/>
+            <w:webHidden/>
+          </w:rPr>
+          <w:fldChar w:fldCharType="separate"/>
+        </w:r>
+        <w:r>
+          <w:rPr>
+            <w:noProof/>
+            <w:webHidden/>
+          </w:rPr>
+          <w:t>12</w:t>
+        </w:r>
+        <w:r>
+          <w:rPr>
+            <w:noProof/>
+            <w:webHidden/>
+          </w:rPr>
+          <w:fldChar w:fldCharType="end"/>
+        </w:r>
+      </w:hyperlink>
     </w:p>
     <w:p>
       <w:pPr>
@@ -2197,7 +2316,7 @@
           <w:szCs w:val="22"/>
         </w:rPr>
       </w:pPr>
-      <w:hyperlink w:anchor="_Toc535357659" w:history="1">
+      <w:hyperlink w:anchor="_Toc535704544" w:history="1">
         <w:r>
           <w:rPr>
             <w:rStyle w:val="Hyperlink"/>
@@ -2240,7 +2359,7 @@
             <w:noProof/>
             <w:webHidden/>
           </w:rPr>
-          <w:instrText xml:space="preserve"> PAGEREF _Toc535357659 \h </w:instrText>
+          <w:instrText xml:space="preserve"> PAGEREF _Toc535704544 \h </w:instrText>
         </w:r>
         <w:r>
           <w:rPr>
@@ -2285,7 +2404,7 @@
           <w:szCs w:val="22"/>
         </w:rPr>
       </w:pPr>
-      <w:hyperlink w:anchor="_Toc535357660" w:history="1">
+      <w:hyperlink w:anchor="_Toc535704545" w:history="1">
         <w:r>
           <w:rPr>
             <w:rStyle w:val="Hyperlink"/>
@@ -2328,7 +2447,7 @@
             <w:noProof/>
             <w:webHidden/>
           </w:rPr>
-          <w:instrText xml:space="preserve"> PAGEREF _Toc535357660 \h </w:instrText>
+          <w:instrText xml:space="preserve"> PAGEREF _Toc535704545 \h </w:instrText>
         </w:r>
         <w:r>
           <w:rPr>
@@ -2373,7 +2492,7 @@
           <w:szCs w:val="22"/>
         </w:rPr>
       </w:pPr>
-      <w:hyperlink w:anchor="_Toc535357661" w:history="1">
+      <w:hyperlink w:anchor="_Toc535704546" w:history="1">
         <w:r>
           <w:rPr>
             <w:rStyle w:val="Hyperlink"/>
@@ -2416,7 +2535,7 @@
             <w:noProof/>
             <w:webHidden/>
           </w:rPr>
-          <w:instrText xml:space="preserve"> PAGEREF _Toc535357661 \h </w:instrText>
+          <w:instrText xml:space="preserve"> PAGEREF _Toc535704546 \h </w:instrText>
         </w:r>
         <w:r>
           <w:rPr>
@@ -2460,7 +2579,7 @@
           <w:szCs w:val="22"/>
         </w:rPr>
       </w:pPr>
-      <w:hyperlink w:anchor="_Toc535357662" w:history="1">
+      <w:hyperlink w:anchor="_Toc535704547" w:history="1">
         <w:r>
           <w:rPr>
             <w:rStyle w:val="Hyperlink"/>
@@ -2503,7 +2622,7 @@
             <w:noProof/>
             <w:webHidden/>
           </w:rPr>
-          <w:instrText xml:space="preserve"> PAGEREF _Toc535357662 \h </w:instrText>
+          <w:instrText xml:space="preserve"> PAGEREF _Toc535704547 \h </w:instrText>
         </w:r>
         <w:r>
           <w:rPr>
@@ -2548,7 +2667,7 @@
           <w:szCs w:val="22"/>
         </w:rPr>
       </w:pPr>
-      <w:hyperlink w:anchor="_Toc535357663" w:history="1">
+      <w:hyperlink w:anchor="_Toc535704548" w:history="1">
         <w:r>
           <w:rPr>
             <w:rStyle w:val="Hyperlink"/>
@@ -2591,7 +2710,7 @@
             <w:noProof/>
             <w:webHidden/>
           </w:rPr>
-          <w:instrText xml:space="preserve"> PAGEREF _Toc535357663 \h </w:instrText>
+          <w:instrText xml:space="preserve"> PAGEREF _Toc535704548 \h </w:instrText>
         </w:r>
         <w:r>
           <w:rPr>
@@ -2636,7 +2755,7 @@
           <w:szCs w:val="22"/>
         </w:rPr>
       </w:pPr>
-      <w:hyperlink w:anchor="_Toc535357664" w:history="1">
+      <w:hyperlink w:anchor="_Toc535704549" w:history="1">
         <w:r>
           <w:rPr>
             <w:rStyle w:val="Hyperlink"/>
@@ -2679,7 +2798,7 @@
             <w:noProof/>
             <w:webHidden/>
           </w:rPr>
-          <w:instrText xml:space="preserve"> PAGEREF _Toc535357664 \h </w:instrText>
+          <w:instrText xml:space="preserve"> PAGEREF _Toc535704549 \h </w:instrText>
         </w:r>
         <w:r>
           <w:rPr>
@@ -2723,7 +2842,7 @@
           <w:szCs w:val="22"/>
         </w:rPr>
       </w:pPr>
-      <w:hyperlink w:anchor="_Toc535357665" w:history="1">
+      <w:hyperlink w:anchor="_Toc535704550" w:history="1">
         <w:r>
           <w:rPr>
             <w:rStyle w:val="Hyperlink"/>
@@ -2767,7 +2886,7 @@
             <w:noProof/>
             <w:webHidden/>
           </w:rPr>
-          <w:instrText xml:space="preserve"> PAGEREF _Toc535357665 \h </w:instrText>
+          <w:instrText xml:space="preserve"> PAGEREF _Toc535704550 \h </w:instrText>
         </w:r>
         <w:r>
           <w:rPr>
@@ -2806,11 +2925,13 @@
         </w:tabs>
         <w:rPr>
           <w:rFonts w:asciiTheme="minorHAnsi" w:eastAsiaTheme="minorEastAsia" w:hAnsiTheme="minorHAnsi" w:cstheme="minorBidi"/>
+          <w:b w:val="0"/>
+          <w:bCs w:val="0"/>
           <w:noProof/>
           <w:szCs w:val="22"/>
         </w:rPr>
       </w:pPr>
-      <w:hyperlink w:anchor="_Toc535357666" w:history="1">
+      <w:hyperlink w:anchor="_Toc535704551" w:history="1">
         <w:r>
           <w:rPr>
             <w:rStyle w:val="Hyperlink"/>
@@ -2833,7 +2954,7 @@
             <w:rStyle w:val="Hyperlink"/>
             <w:noProof/>
           </w:rPr>
-          <w:t>Logica de proiectare</w:t>
+          <w:t>Proiectarea conceptuală</w:t>
         </w:r>
         <w:r>
           <w:rPr>
@@ -2854,7 +2975,7 @@
             <w:noProof/>
             <w:webHidden/>
           </w:rPr>
-          <w:instrText xml:space="preserve"> PAGEREF _Toc535357666 \h </w:instrText>
+          <w:instrText xml:space="preserve"> PAGEREF _Toc535704551 \h </w:instrText>
         </w:r>
         <w:r>
           <w:rPr>
@@ -2875,6 +2996,89 @@
             <w:webHidden/>
           </w:rPr>
           <w:t>24</w:t>
+        </w:r>
+        <w:r>
+          <w:rPr>
+            <w:noProof/>
+            <w:webHidden/>
+          </w:rPr>
+          <w:fldChar w:fldCharType="end"/>
+        </w:r>
+      </w:hyperlink>
+    </w:p>
+    <w:p>
+      <w:pPr>
+        <w:pStyle w:val="TOC2"/>
+        <w:tabs>
+          <w:tab w:val="right" w:leader="dot" w:pos="9017"/>
+        </w:tabs>
+        <w:rPr>
+          <w:rFonts w:asciiTheme="minorHAnsi" w:eastAsiaTheme="minorEastAsia" w:hAnsiTheme="minorHAnsi" w:cstheme="minorBidi"/>
+          <w:noProof/>
+          <w:szCs w:val="22"/>
+        </w:rPr>
+      </w:pPr>
+      <w:hyperlink w:anchor="_Toc535704552" w:history="1">
+        <w:r>
+          <w:rPr>
+            <w:rStyle w:val="Hyperlink"/>
+            <w:rFonts w:eastAsiaTheme="majorEastAsia"/>
+            <w:noProof/>
+            <w:snapToGrid w:val="0"/>
+            <w:w w:val="0"/>
+            <w:u w:color="000000"/>
+            <w:bdr w:val="none" w:sz="0" w:space="0" w:color="000000"/>
+            <w:shd w:val="clear" w:color="000000" w:fill="000000"/>
+            <w:lang w:val="x-none" w:eastAsia="x-none" w:bidi="x-none"/>
+            <w14:scene3d>
+              <w14:camera w14:prst="orthographicFront"/>
+              <w14:lightRig w14:rig="threePt" w14:dir="t">
+                <w14:rot w14:lat="0" w14:lon="0" w14:rev="0"/>
+              </w14:lightRig>
+            </w14:scene3d>
+          </w:rPr>
+          <w:t>3</w:t>
+        </w:r>
+        <w:r>
+          <w:rPr>
+            <w:noProof/>
+            <w:webHidden/>
+          </w:rPr>
+          <w:tab/>
+        </w:r>
+        <w:r>
+          <w:rPr>
+            <w:noProof/>
+            <w:webHidden/>
+          </w:rPr>
+          <w:fldChar w:fldCharType="begin"/>
+        </w:r>
+        <w:r>
+          <w:rPr>
+            <w:noProof/>
+            <w:webHidden/>
+          </w:rPr>
+          <w:instrText xml:space="preserve"> PAGEREF _Toc535704552 \h </w:instrText>
+        </w:r>
+        <w:r>
+          <w:rPr>
+            <w:noProof/>
+            <w:webHidden/>
+          </w:rPr>
+        </w:r>
+        <w:r>
+          <w:rPr>
+            <w:noProof/>
+            <w:webHidden/>
+          </w:rPr>
+          <w:fldChar w:fldCharType="separate"/>
+        </w:r>
+        <w:r>
+          <w:rPr>
+            <w:noProof/>
+            <w:webHidden/>
+          </w:rPr>
+          <w:t>25</w:t>
         </w:r>
         <w:r>
           <w:rPr>
@@ -2898,7 +3102,7 @@
           <w:szCs w:val="22"/>
         </w:rPr>
       </w:pPr>
-      <w:hyperlink w:anchor="_Toc535357668" w:history="1">
+      <w:hyperlink w:anchor="_Toc535704553" w:history="1">
         <w:r>
           <w:rPr>
             <w:rStyle w:val="Hyperlink"/>
@@ -2921,7 +3125,7 @@
             <w:noProof/>
             <w:lang w:val="ro-RO"/>
           </w:rPr>
-          <w:t>Descriere conceptuală</w:t>
+          <w:t>Cerințele sistemului</w:t>
         </w:r>
         <w:r>
           <w:rPr>
@@ -2942,7 +3146,7 @@
             <w:noProof/>
             <w:webHidden/>
           </w:rPr>
-          <w:instrText xml:space="preserve"> PAGEREF _Toc535357668 \h </w:instrText>
+          <w:instrText xml:space="preserve"> PAGEREF _Toc535704553 \h </w:instrText>
         </w:r>
         <w:r>
           <w:rPr>
@@ -2962,7 +3166,7 @@
             <w:noProof/>
             <w:webHidden/>
           </w:rPr>
-          <w:t>24</w:t>
+          <w:t>25</w:t>
         </w:r>
         <w:r>
           <w:rPr>
@@ -2986,7 +3190,7 @@
           <w:szCs w:val="22"/>
         </w:rPr>
       </w:pPr>
-      <w:hyperlink w:anchor="_Toc535357669" w:history="1">
+      <w:hyperlink w:anchor="_Toc535704554" w:history="1">
         <w:r>
           <w:rPr>
             <w:rStyle w:val="Hyperlink"/>
@@ -3030,7 +3234,7 @@
             <w:noProof/>
             <w:webHidden/>
           </w:rPr>
-          <w:instrText xml:space="preserve"> PAGEREF _Toc535357669 \h </w:instrText>
+          <w:instrText xml:space="preserve"> PAGEREF _Toc535704554 \h </w:instrText>
         </w:r>
         <w:r>
           <w:rPr>
@@ -3050,7 +3254,7 @@
             <w:noProof/>
             <w:webHidden/>
           </w:rPr>
-          <w:t>24</w:t>
+          <w:t>25</w:t>
         </w:r>
         <w:r>
           <w:rPr>
@@ -3074,7 +3278,7 @@
           <w:szCs w:val="22"/>
         </w:rPr>
       </w:pPr>
-      <w:hyperlink w:anchor="_Toc535357670" w:history="1">
+      <w:hyperlink w:anchor="_Toc535704555" w:history="1">
         <w:r>
           <w:rPr>
             <w:rStyle w:val="Hyperlink"/>
@@ -3118,7 +3322,7 @@
             <w:noProof/>
             <w:webHidden/>
           </w:rPr>
-          <w:instrText xml:space="preserve"> PAGEREF _Toc535357670 \h </w:instrText>
+          <w:instrText xml:space="preserve"> PAGEREF _Toc535704555 \h </w:instrText>
         </w:r>
         <w:r>
           <w:rPr>
@@ -3138,7 +3342,7 @@
             <w:noProof/>
             <w:webHidden/>
           </w:rPr>
-          <w:t>25</w:t>
+          <w:t>27</w:t>
         </w:r>
         <w:r>
           <w:rPr>
@@ -3162,7 +3366,7 @@
           <w:szCs w:val="22"/>
         </w:rPr>
       </w:pPr>
-      <w:hyperlink w:anchor="_Toc535357671" w:history="1">
+      <w:hyperlink w:anchor="_Toc535704556" w:history="1">
         <w:r>
           <w:rPr>
             <w:rStyle w:val="Hyperlink"/>
@@ -3206,7 +3410,7 @@
             <w:noProof/>
             <w:webHidden/>
           </w:rPr>
-          <w:instrText xml:space="preserve"> PAGEREF _Toc535357671 \h </w:instrText>
+          <w:instrText xml:space="preserve"> PAGEREF _Toc535704556 \h </w:instrText>
         </w:r>
         <w:r>
           <w:rPr>
@@ -3226,7 +3430,7 @@
             <w:noProof/>
             <w:webHidden/>
           </w:rPr>
-          <w:t>25</w:t>
+          <w:t>28</w:t>
         </w:r>
         <w:r>
           <w:rPr>
@@ -3250,7 +3454,7 @@
           <w:szCs w:val="22"/>
         </w:rPr>
       </w:pPr>
-      <w:hyperlink w:anchor="_Toc535357672" w:history="1">
+      <w:hyperlink w:anchor="_Toc535704557" w:history="1">
         <w:r>
           <w:rPr>
             <w:rStyle w:val="Hyperlink"/>
@@ -3294,7 +3498,7 @@
             <w:noProof/>
             <w:webHidden/>
           </w:rPr>
-          <w:instrText xml:space="preserve"> PAGEREF _Toc535357672 \h </w:instrText>
+          <w:instrText xml:space="preserve"> PAGEREF _Toc535704557 \h </w:instrText>
         </w:r>
         <w:r>
           <w:rPr>
@@ -3314,7 +3518,7 @@
             <w:noProof/>
             <w:webHidden/>
           </w:rPr>
-          <w:t>25</w:t>
+          <w:t>28</w:t>
         </w:r>
         <w:r>
           <w:rPr>
@@ -3339,7 +3543,7 @@
           <w:szCs w:val="22"/>
         </w:rPr>
       </w:pPr>
-      <w:hyperlink w:anchor="_Toc535357673" w:history="1">
+      <w:hyperlink w:anchor="_Toc535704558" w:history="1">
         <w:r>
           <w:rPr>
             <w:rStyle w:val="Hyperlink"/>
@@ -3383,7 +3587,7 @@
             <w:noProof/>
             <w:webHidden/>
           </w:rPr>
-          <w:instrText xml:space="preserve"> PAGEREF _Toc535357673 \h </w:instrText>
+          <w:instrText xml:space="preserve"> PAGEREF _Toc535704558 \h </w:instrText>
         </w:r>
         <w:r>
           <w:rPr>
@@ -3403,7 +3607,90 @@
             <w:noProof/>
             <w:webHidden/>
           </w:rPr>
-          <w:t>25</w:t>
+          <w:t>28</w:t>
+        </w:r>
+        <w:r>
+          <w:rPr>
+            <w:noProof/>
+            <w:webHidden/>
+          </w:rPr>
+          <w:fldChar w:fldCharType="end"/>
+        </w:r>
+      </w:hyperlink>
+    </w:p>
+    <w:p>
+      <w:pPr>
+        <w:pStyle w:val="TOC2"/>
+        <w:tabs>
+          <w:tab w:val="right" w:leader="dot" w:pos="9017"/>
+        </w:tabs>
+        <w:rPr>
+          <w:rFonts w:asciiTheme="minorHAnsi" w:eastAsiaTheme="minorEastAsia" w:hAnsiTheme="minorHAnsi" w:cstheme="minorBidi"/>
+          <w:noProof/>
+          <w:szCs w:val="22"/>
+        </w:rPr>
+      </w:pPr>
+      <w:hyperlink w:anchor="_Toc535704559" w:history="1">
+        <w:r>
+          <w:rPr>
+            <w:rStyle w:val="Hyperlink"/>
+            <w:rFonts w:eastAsiaTheme="majorEastAsia"/>
+            <w:noProof/>
+            <w:snapToGrid w:val="0"/>
+            <w:w w:val="0"/>
+            <w:u w:color="000000"/>
+            <w:bdr w:val="none" w:sz="0" w:space="0" w:color="000000"/>
+            <w:shd w:val="clear" w:color="000000" w:fill="000000"/>
+            <w:lang w:val="x-none" w:eastAsia="x-none" w:bidi="x-none"/>
+            <w14:scene3d>
+              <w14:camera w14:prst="orthographicFront"/>
+              <w14:lightRig w14:rig="threePt" w14:dir="t">
+                <w14:rot w14:lat="0" w14:lon="0" w14:rev="0"/>
+              </w14:lightRig>
+            </w14:scene3d>
+          </w:rPr>
+          <w:t>4</w:t>
+        </w:r>
+        <w:r>
+          <w:rPr>
+            <w:noProof/>
+            <w:webHidden/>
+          </w:rPr>
+          <w:tab/>
+        </w:r>
+        <w:r>
+          <w:rPr>
+            <w:noProof/>
+            <w:webHidden/>
+          </w:rPr>
+          <w:fldChar w:fldCharType="begin"/>
+        </w:r>
+        <w:r>
+          <w:rPr>
+            <w:noProof/>
+            <w:webHidden/>
+          </w:rPr>
+          <w:instrText xml:space="preserve"> PAGEREF _Toc535704559 \h </w:instrText>
+        </w:r>
+        <w:r>
+          <w:rPr>
+            <w:noProof/>
+            <w:webHidden/>
+          </w:rPr>
+        </w:r>
+        <w:r>
+          <w:rPr>
+            <w:noProof/>
+            <w:webHidden/>
+          </w:rPr>
+          <w:fldChar w:fldCharType="separate"/>
+        </w:r>
+        <w:r>
+          <w:rPr>
+            <w:noProof/>
+            <w:webHidden/>
+          </w:rPr>
+          <w:t>28</w:t>
         </w:r>
         <w:r>
           <w:rPr>
@@ -3427,7 +3714,7 @@
           <w:szCs w:val="22"/>
         </w:rPr>
       </w:pPr>
-      <w:hyperlink w:anchor="_Toc535357675" w:history="1">
+      <w:hyperlink w:anchor="_Toc535704560" w:history="1">
         <w:r>
           <w:rPr>
             <w:rStyle w:val="Hyperlink"/>
@@ -3471,7 +3758,7 @@
             <w:noProof/>
             <w:webHidden/>
           </w:rPr>
-          <w:instrText xml:space="preserve"> PAGEREF _Toc535357675 \h </w:instrText>
+          <w:instrText xml:space="preserve"> PAGEREF _Toc535704560 \h </w:instrText>
         </w:r>
         <w:r>
           <w:rPr>
@@ -3491,7 +3778,7 @@
             <w:noProof/>
             <w:webHidden/>
           </w:rPr>
-          <w:t>25</w:t>
+          <w:t>28</w:t>
         </w:r>
         <w:r>
           <w:rPr>
@@ -3515,7 +3802,7 @@
           <w:szCs w:val="22"/>
         </w:rPr>
       </w:pPr>
-      <w:hyperlink w:anchor="_Toc535357676" w:history="1">
+      <w:hyperlink w:anchor="_Toc535704561" w:history="1">
         <w:r>
           <w:rPr>
             <w:rStyle w:val="Hyperlink"/>
@@ -3559,7 +3846,7 @@
             <w:noProof/>
             <w:webHidden/>
           </w:rPr>
-          <w:instrText xml:space="preserve"> PAGEREF _Toc535357676 \h </w:instrText>
+          <w:instrText xml:space="preserve"> PAGEREF _Toc535704561 \h </w:instrText>
         </w:r>
         <w:r>
           <w:rPr>
@@ -3579,7 +3866,7 @@
             <w:noProof/>
             <w:webHidden/>
           </w:rPr>
-          <w:t>25</w:t>
+          <w:t>28</w:t>
         </w:r>
         <w:r>
           <w:rPr>
@@ -3603,7 +3890,7 @@
           <w:szCs w:val="22"/>
         </w:rPr>
       </w:pPr>
-      <w:hyperlink w:anchor="_Toc535357677" w:history="1">
+      <w:hyperlink w:anchor="_Toc535704562" w:history="1">
         <w:r>
           <w:rPr>
             <w:rStyle w:val="Hyperlink"/>
@@ -3647,7 +3934,7 @@
             <w:noProof/>
             <w:webHidden/>
           </w:rPr>
-          <w:instrText xml:space="preserve"> PAGEREF _Toc535357677 \h </w:instrText>
+          <w:instrText xml:space="preserve"> PAGEREF _Toc535704562 \h </w:instrText>
         </w:r>
         <w:r>
           <w:rPr>
@@ -3667,7 +3954,7 @@
             <w:noProof/>
             <w:webHidden/>
           </w:rPr>
-          <w:t>25</w:t>
+          <w:t>28</w:t>
         </w:r>
         <w:r>
           <w:rPr>
@@ -3691,7 +3978,7 @@
           <w:szCs w:val="22"/>
         </w:rPr>
       </w:pPr>
-      <w:hyperlink w:anchor="_Toc535357678" w:history="1">
+      <w:hyperlink w:anchor="_Toc535704563" w:history="1">
         <w:r>
           <w:rPr>
             <w:rStyle w:val="Hyperlink"/>
@@ -3735,7 +4022,7 @@
             <w:noProof/>
             <w:webHidden/>
           </w:rPr>
-          <w:instrText xml:space="preserve"> PAGEREF _Toc535357678 \h </w:instrText>
+          <w:instrText xml:space="preserve"> PAGEREF _Toc535704563 \h </w:instrText>
         </w:r>
         <w:r>
           <w:rPr>
@@ -3755,7 +4042,7 @@
             <w:noProof/>
             <w:webHidden/>
           </w:rPr>
-          <w:t>25</w:t>
+          <w:t>28</w:t>
         </w:r>
         <w:r>
           <w:rPr>
@@ -3779,7 +4066,7 @@
           <w:szCs w:val="22"/>
         </w:rPr>
       </w:pPr>
-      <w:hyperlink w:anchor="_Toc535357679" w:history="1">
+      <w:hyperlink w:anchor="_Toc535704564" w:history="1">
         <w:r>
           <w:rPr>
             <w:rStyle w:val="Hyperlink"/>
@@ -3823,7 +4110,7 @@
             <w:noProof/>
             <w:webHidden/>
           </w:rPr>
-          <w:instrText xml:space="preserve"> PAGEREF _Toc535357679 \h </w:instrText>
+          <w:instrText xml:space="preserve"> PAGEREF _Toc535704564 \h </w:instrText>
         </w:r>
         <w:r>
           <w:rPr>
@@ -3843,7 +4130,7 @@
             <w:noProof/>
             <w:webHidden/>
           </w:rPr>
-          <w:t>25</w:t>
+          <w:t>29</w:t>
         </w:r>
         <w:r>
           <w:rPr>
@@ -3868,7 +4155,7 @@
           <w:szCs w:val="22"/>
         </w:rPr>
       </w:pPr>
-      <w:hyperlink w:anchor="_Toc535357680" w:history="1">
+      <w:hyperlink w:anchor="_Toc535704565" w:history="1">
         <w:r>
           <w:rPr>
             <w:rStyle w:val="Hyperlink"/>
@@ -3912,7 +4199,7 @@
             <w:noProof/>
             <w:webHidden/>
           </w:rPr>
-          <w:instrText xml:space="preserve"> PAGEREF _Toc535357680 \h </w:instrText>
+          <w:instrText xml:space="preserve"> PAGEREF _Toc535704565 \h </w:instrText>
         </w:r>
         <w:r>
           <w:rPr>
@@ -3932,7 +4219,7 @@
             <w:noProof/>
             <w:webHidden/>
           </w:rPr>
-          <w:t>25</w:t>
+          <w:t>29</w:t>
         </w:r>
         <w:r>
           <w:rPr>
@@ -3956,7 +4243,7 @@
           <w:szCs w:val="22"/>
         </w:rPr>
       </w:pPr>
-      <w:hyperlink w:anchor="_Toc535357681" w:history="1">
+      <w:hyperlink w:anchor="_Toc535704566" w:history="1">
         <w:r>
           <w:rPr>
             <w:rStyle w:val="Hyperlink"/>
@@ -3984,7 +4271,7 @@
             <w:noProof/>
             <w:webHidden/>
           </w:rPr>
-          <w:instrText xml:space="preserve"> PAGEREF _Toc535357681 \h </w:instrText>
+          <w:instrText xml:space="preserve"> PAGEREF _Toc535704566 \h </w:instrText>
         </w:r>
         <w:r>
           <w:rPr>
@@ -4004,7 +4291,7 @@
             <w:noProof/>
             <w:webHidden/>
           </w:rPr>
-          <w:t>26</w:t>
+          <w:t>29</w:t>
         </w:r>
         <w:r>
           <w:rPr>
@@ -4028,7 +4315,7 @@
           <w:szCs w:val="22"/>
         </w:rPr>
       </w:pPr>
-      <w:hyperlink w:anchor="_Toc535357682" w:history="1">
+      <w:hyperlink w:anchor="_Toc535704567" w:history="1">
         <w:r>
           <w:rPr>
             <w:rStyle w:val="Hyperlink"/>
@@ -4056,7 +4343,7 @@
             <w:noProof/>
             <w:webHidden/>
           </w:rPr>
-          <w:instrText xml:space="preserve"> PAGEREF _Toc535357682 \h </w:instrText>
+          <w:instrText xml:space="preserve"> PAGEREF _Toc535704567 \h </w:instrText>
         </w:r>
         <w:r>
           <w:rPr>
@@ -4076,7 +4363,7 @@
             <w:noProof/>
             <w:webHidden/>
           </w:rPr>
-          <w:t>26</w:t>
+          <w:t>29</w:t>
         </w:r>
         <w:r>
           <w:rPr>
@@ -4101,7 +4388,7 @@
           <w:szCs w:val="22"/>
         </w:rPr>
       </w:pPr>
-      <w:hyperlink w:anchor="_Toc535357683" w:history="1">
+      <w:hyperlink w:anchor="_Toc535704568" w:history="1">
         <w:r>
           <w:rPr>
             <w:rStyle w:val="Hyperlink"/>
@@ -4145,7 +4432,7 @@
             <w:noProof/>
             <w:webHidden/>
           </w:rPr>
-          <w:instrText xml:space="preserve"> PAGEREF _Toc535357683 \h </w:instrText>
+          <w:instrText xml:space="preserve"> PAGEREF _Toc535704568 \h </w:instrText>
         </w:r>
         <w:r>
           <w:rPr>
@@ -4165,7 +4452,7 @@
             <w:noProof/>
             <w:webHidden/>
           </w:rPr>
-          <w:t>33</w:t>
+          <w:t>36</w:t>
         </w:r>
         <w:r>
           <w:rPr>
@@ -4190,7 +4477,7 @@
           <w:szCs w:val="22"/>
         </w:rPr>
       </w:pPr>
-      <w:hyperlink w:anchor="_Toc535357684" w:history="1">
+      <w:hyperlink w:anchor="_Toc535704569" w:history="1">
         <w:r>
           <w:rPr>
             <w:rStyle w:val="Hyperlink"/>
@@ -4234,7 +4521,7 @@
             <w:noProof/>
             <w:webHidden/>
           </w:rPr>
-          <w:instrText xml:space="preserve"> PAGEREF _Toc535357684 \h </w:instrText>
+          <w:instrText xml:space="preserve"> PAGEREF _Toc535704569 \h </w:instrText>
         </w:r>
         <w:r>
           <w:rPr>
@@ -4254,7 +4541,7 @@
             <w:noProof/>
             <w:webHidden/>
           </w:rPr>
-          <w:t>34</w:t>
+          <w:t>37</w:t>
         </w:r>
         <w:r>
           <w:rPr>
@@ -4279,7 +4566,7 @@
           <w:szCs w:val="22"/>
         </w:rPr>
       </w:pPr>
-      <w:hyperlink w:anchor="_Toc535357685" w:history="1">
+      <w:hyperlink w:anchor="_Toc535704570" w:history="1">
         <w:r>
           <w:rPr>
             <w:rStyle w:val="Hyperlink"/>
@@ -4323,7 +4610,7 @@
             <w:noProof/>
             <w:webHidden/>
           </w:rPr>
-          <w:instrText xml:space="preserve"> PAGEREF _Toc535357685 \h </w:instrText>
+          <w:instrText xml:space="preserve"> PAGEREF _Toc535704570 \h </w:instrText>
         </w:r>
         <w:r>
           <w:rPr>
@@ -4343,7 +4630,7 @@
             <w:noProof/>
             <w:webHidden/>
           </w:rPr>
-          <w:t>35</w:t>
+          <w:t>38</w:t>
         </w:r>
         <w:r>
           <w:rPr>
@@ -4576,7 +4863,15 @@
           <w:highlight w:val="yellow"/>
           <w:lang w:val="ro-RO"/>
         </w:rPr>
-        <w:t xml:space="preserve">capitolelor și subcapitolelor din conținutul lucrării au fost setate în mod corespunzător </w:t>
+        <w:t xml:space="preserve">capitolelor și subcapitolelor din conținutul lucrării au fost setate în mod </w:t>
+      </w:r>
+      <w:r>
+        <w:rPr>
+          <w:highlight w:val="yellow"/>
+          <w:lang w:val="ro-RO"/>
+        </w:rPr>
+        <w:lastRenderedPageBreak/>
+        <w:t xml:space="preserve">corespunzător </w:t>
       </w:r>
       <w:r>
         <w:rPr>
@@ -4713,15 +5008,7 @@
           <w:highlight w:val="yellow"/>
           <w:lang w:val="ro-RO"/>
         </w:rPr>
-        <w:t xml:space="preserve">, cât și în </w:t>
-      </w:r>
-      <w:r>
-        <w:rPr>
-          <w:highlight w:val="yellow"/>
-          <w:lang w:val="ro-RO"/>
-        </w:rPr>
-        <w:lastRenderedPageBreak/>
-        <w:t xml:space="preserve">cazul </w:t>
+        <w:t xml:space="preserve">, cât și în cazul </w:t>
       </w:r>
       <w:r>
         <w:rPr>
@@ -4792,10 +5079,10 @@
       <w:pPr>
         <w:spacing w:line="240" w:lineRule="auto"/>
       </w:pPr>
-      <w:bookmarkStart w:id="1" w:name="_Toc512252947"/>
-      <w:bookmarkStart w:id="2" w:name="_Toc512258358"/>
-      <w:bookmarkStart w:id="3" w:name="_Toc512258412"/>
-      <w:bookmarkStart w:id="4" w:name="_Toc512258554"/>
+      <w:bookmarkStart w:id="0" w:name="_Toc512252947"/>
+      <w:bookmarkStart w:id="1" w:name="_Toc512258358"/>
+      <w:bookmarkStart w:id="2" w:name="_Toc512258412"/>
+      <w:bookmarkStart w:id="3" w:name="_Toc512258554"/>
       <w:r>
         <w:rPr>
           <w:lang w:val="ro-RO"/>
@@ -4806,10 +5093,10 @@
         <w:lastRenderedPageBreak/>
         <w:t>Abrevieri</w:t>
       </w:r>
+      <w:bookmarkEnd w:id="0"/>
       <w:bookmarkEnd w:id="1"/>
       <w:bookmarkEnd w:id="2"/>
       <w:bookmarkEnd w:id="3"/>
-      <w:bookmarkEnd w:id="4"/>
       <w:r>
         <w:t xml:space="preserve"> </w:t>
       </w:r>
@@ -5633,11 +5920,11 @@
         </w:rPr>
         <w:br w:type="page"/>
       </w:r>
-      <w:bookmarkStart w:id="5" w:name="_Toc512252948"/>
-      <w:bookmarkStart w:id="6" w:name="_Toc512258359"/>
-      <w:bookmarkStart w:id="7" w:name="_Toc512258413"/>
-      <w:bookmarkStart w:id="8" w:name="_Toc512258555"/>
-      <w:bookmarkStart w:id="9" w:name="_Toc535357647"/>
+      <w:bookmarkStart w:id="4" w:name="_Toc512252948"/>
+      <w:bookmarkStart w:id="5" w:name="_Toc512258359"/>
+      <w:bookmarkStart w:id="6" w:name="_Toc512258413"/>
+      <w:bookmarkStart w:id="7" w:name="_Toc512258555"/>
+      <w:bookmarkStart w:id="8" w:name="_Toc535704532"/>
       <w:r>
         <w:lastRenderedPageBreak/>
         <w:t xml:space="preserve">Lista </w:t>
@@ -5654,20 +5941,20 @@
       <w:r>
         <w:t>figurilor</w:t>
       </w:r>
+      <w:bookmarkEnd w:id="4"/>
       <w:bookmarkEnd w:id="5"/>
       <w:bookmarkEnd w:id="6"/>
       <w:bookmarkEnd w:id="7"/>
+      <w:r>
+        <w:t xml:space="preserve"> </w:t>
+      </w:r>
+      <w:r>
+        <w:rPr>
+          <w:color w:val="FF0000"/>
+        </w:rPr>
+        <w:t>&lt;TO BE ADDED&gt;</w:t>
+      </w:r>
       <w:bookmarkEnd w:id="8"/>
-      <w:r>
-        <w:t xml:space="preserve"> </w:t>
-      </w:r>
-      <w:r>
-        <w:rPr>
-          <w:color w:val="FF0000"/>
-        </w:rPr>
-        <w:t>&lt;TO BE ADDED&gt;</w:t>
-      </w:r>
-      <w:bookmarkEnd w:id="9"/>
     </w:p>
     <w:p>
       <w:pPr>
@@ -6678,20 +6965,20 @@
         </w:numPr>
         <w:ind w:left="360"/>
       </w:pPr>
-      <w:bookmarkStart w:id="10" w:name="_Toc512252949"/>
-      <w:bookmarkStart w:id="11" w:name="_Toc512258360"/>
-      <w:bookmarkStart w:id="12" w:name="_Toc512258414"/>
-      <w:bookmarkStart w:id="13" w:name="_Toc512258556"/>
-      <w:bookmarkStart w:id="14" w:name="_Toc535357648"/>
+      <w:bookmarkStart w:id="9" w:name="_Toc512252949"/>
+      <w:bookmarkStart w:id="10" w:name="_Toc512258360"/>
+      <w:bookmarkStart w:id="11" w:name="_Toc512258414"/>
+      <w:bookmarkStart w:id="12" w:name="_Toc512258556"/>
+      <w:bookmarkStart w:id="13" w:name="_Toc535704533"/>
       <w:r>
         <w:lastRenderedPageBreak/>
         <w:t>Introducere</w:t>
       </w:r>
+      <w:bookmarkEnd w:id="9"/>
       <w:bookmarkEnd w:id="10"/>
       <w:bookmarkEnd w:id="11"/>
       <w:bookmarkEnd w:id="12"/>
       <w:bookmarkEnd w:id="13"/>
-      <w:bookmarkEnd w:id="14"/>
     </w:p>
     <w:p>
       <w:pPr>
@@ -7536,183 +7823,183 @@
       <w:pPr>
         <w:pStyle w:val="Heading1"/>
       </w:pPr>
-      <w:bookmarkStart w:id="15" w:name="_Toc535357649"/>
+      <w:bookmarkStart w:id="14" w:name="_Toc535704534"/>
       <w:r>
         <w:lastRenderedPageBreak/>
         <w:t>Internetul lucrurilor și automatizare</w:t>
       </w:r>
+      <w:bookmarkEnd w:id="14"/>
+    </w:p>
+    <w:p>
+      <w:pPr>
+        <w:rPr>
+          <w:lang w:val="ro-RO"/>
+        </w:rPr>
+      </w:pPr>
+    </w:p>
+    <w:p>
+      <w:pPr>
+        <w:rPr>
+          <w:sz w:val="24"/>
+          <w:szCs w:val="24"/>
+          <w:lang w:val="ro-RO"/>
+        </w:rPr>
+      </w:pPr>
+      <w:r>
+        <w:rPr>
+          <w:sz w:val="24"/>
+          <w:szCs w:val="24"/>
+          <w:lang w:val="ro-RO"/>
+        </w:rPr>
+        <w:t xml:space="preserve">În cadrul acestui capitol, voi aborda principalele concepte și tehnologii </w:t>
+      </w:r>
+      <w:r>
+        <w:rPr>
+          <w:sz w:val="24"/>
+          <w:szCs w:val="24"/>
+          <w:lang w:val="ro-RO"/>
+        </w:rPr>
+        <w:t xml:space="preserve">de IoT și </w:t>
+      </w:r>
+      <w:r>
+        <w:rPr>
+          <w:sz w:val="24"/>
+          <w:szCs w:val="24"/>
+          <w:lang w:val="ro-RO"/>
+        </w:rPr>
+        <w:t>care stau la baza proiectului descris, într-un context generalizat</w:t>
+      </w:r>
+      <w:r>
+        <w:rPr>
+          <w:sz w:val="24"/>
+          <w:szCs w:val="24"/>
+          <w:lang w:val="ro-RO"/>
+        </w:rPr>
+        <w:t xml:space="preserve">. </w:t>
+      </w:r>
+    </w:p>
+    <w:p>
+      <w:pPr>
+        <w:ind w:firstLine="720"/>
+        <w:rPr>
+          <w:sz w:val="24"/>
+          <w:szCs w:val="24"/>
+          <w:lang w:val="ro-RO"/>
+        </w:rPr>
+      </w:pPr>
+      <w:r>
+        <w:rPr>
+          <w:sz w:val="24"/>
+          <w:szCs w:val="24"/>
+          <w:lang w:val="ro-RO"/>
+        </w:rPr>
+        <w:t>Internet of Things (IoT) și Industrial Internet of Things (IIoT) sunt două noțiuni care au cunoscut un avânt remarcabil în industria IT din ultimii ani. Majoritatea companiilor se orientează spre crearea propriilor soluții din acest domeniu, sau adaptarea unora deja existente la propriile culturi și politici, în scopuri comerciale.</w:t>
+      </w:r>
+      <w:r>
+        <w:rPr>
+          <w:sz w:val="24"/>
+          <w:szCs w:val="24"/>
+          <w:lang w:val="ro-RO"/>
+        </w:rPr>
+        <w:t xml:space="preserve"> </w:t>
+      </w:r>
+      <w:r>
+        <w:rPr>
+          <w:sz w:val="24"/>
+          <w:szCs w:val="24"/>
+          <w:lang w:val="ro-RO"/>
+        </w:rPr>
+        <w:t xml:space="preserve">IoT presupune crearea unor rețele interconectate de dispozitive, servicii și sisteme automate sau automatizabile, accesibile și controlabile prin internet. </w:t>
+      </w:r>
+      <w:r>
+        <w:rPr>
+          <w:sz w:val="24"/>
+          <w:szCs w:val="24"/>
+          <w:lang w:val="ro-RO"/>
+        </w:rPr>
+        <w:t>În domeniu industrial, aceasta</w:t>
+      </w:r>
+      <w:r>
+        <w:rPr>
+          <w:sz w:val="24"/>
+          <w:szCs w:val="24"/>
+          <w:lang w:val="ro-RO"/>
+        </w:rPr>
+        <w:t xml:space="preserve"> se transpune în posibilitatea supravegherii, controlului și prezicerii de activităților economice, oferind un timp de reacție mult mai prompt în fața unor situații nou apărute. Aceste beneficii, la rândul lor, se traduc în cheltuieli mai mici și câștiguri mai mari. În domeniul casnic, interconectivitatea dispozitivelor electrice și controlul acestora permite utilizatorului să monitorizeze și să fie notificat în timp util de orice eveniment petrecut la nivelul spațiului automatizat</w:t>
+      </w:r>
+      <w:r>
+        <w:rPr>
+          <w:sz w:val="24"/>
+          <w:szCs w:val="24"/>
+          <w:lang w:val="ro-RO"/>
+        </w:rPr>
+        <w:t>, eficientizând, astfel, costurile de trai un grad de confort sporit</w:t>
+      </w:r>
+      <w:r>
+        <w:rPr>
+          <w:sz w:val="24"/>
+          <w:szCs w:val="24"/>
+          <w:lang w:val="ro-RO"/>
+        </w:rPr>
+        <w:t>. În ambele cazuri de implementare, avantajele IoT-ului sunt clar definite</w:t>
+      </w:r>
+      <w:r>
+        <w:rPr>
+          <w:sz w:val="24"/>
+          <w:szCs w:val="24"/>
+        </w:rPr>
+        <w:t>:</w:t>
+      </w:r>
+      <w:r>
+        <w:rPr>
+          <w:sz w:val="24"/>
+          <w:szCs w:val="24"/>
+          <w:lang w:val="ro-RO"/>
+        </w:rPr>
+        <w:t xml:space="preserve"> oferă posibilitatea monitorizării și controlării mediului. </w:t>
+      </w:r>
+    </w:p>
+    <w:p>
+      <w:pPr>
+        <w:rPr>
+          <w:sz w:val="24"/>
+          <w:szCs w:val="24"/>
+          <w:lang w:val="ro-RO"/>
+        </w:rPr>
+      </w:pPr>
+      <w:r>
+        <w:rPr>
+          <w:sz w:val="24"/>
+          <w:szCs w:val="24"/>
+          <w:lang w:val="ro-RO"/>
+        </w:rPr>
+        <w:t>Subramura acestui domeniu cel mai des exploatat de persoanele fizice o constituie automatizarea caselor.</w:t>
+      </w:r>
+    </w:p>
+    <w:p>
+      <w:pPr>
+        <w:rPr>
+          <w:sz w:val="24"/>
+          <w:szCs w:val="24"/>
+          <w:lang w:val="ro-RO"/>
+        </w:rPr>
+      </w:pPr>
+    </w:p>
+    <w:p>
+      <w:pPr>
+        <w:pStyle w:val="Heading2"/>
+        <w:rPr>
+          <w:lang w:val="ro-RO"/>
+        </w:rPr>
+      </w:pPr>
+      <w:bookmarkStart w:id="15" w:name="_Toc535704535"/>
+      <w:r>
+        <w:rPr>
+          <w:lang w:val="ro-RO"/>
+        </w:rPr>
+        <w:t>Casă inteligentă</w:t>
+      </w:r>
       <w:bookmarkEnd w:id="15"/>
-    </w:p>
-    <w:p>
-      <w:pPr>
-        <w:rPr>
-          <w:lang w:val="ro-RO"/>
-        </w:rPr>
-      </w:pPr>
-    </w:p>
-    <w:p>
-      <w:pPr>
-        <w:rPr>
-          <w:sz w:val="24"/>
-          <w:szCs w:val="24"/>
-          <w:lang w:val="ro-RO"/>
-        </w:rPr>
-      </w:pPr>
-      <w:r>
-        <w:rPr>
-          <w:sz w:val="24"/>
-          <w:szCs w:val="24"/>
-          <w:lang w:val="ro-RO"/>
-        </w:rPr>
-        <w:t xml:space="preserve">În cadrul acestui capitol, voi aborda principalele concepte și tehnologii </w:t>
-      </w:r>
-      <w:r>
-        <w:rPr>
-          <w:sz w:val="24"/>
-          <w:szCs w:val="24"/>
-          <w:lang w:val="ro-RO"/>
-        </w:rPr>
-        <w:t xml:space="preserve">de IoT și </w:t>
-      </w:r>
-      <w:r>
-        <w:rPr>
-          <w:sz w:val="24"/>
-          <w:szCs w:val="24"/>
-          <w:lang w:val="ro-RO"/>
-        </w:rPr>
-        <w:t>care stau la baza proiectului descris, într-un context generalizat</w:t>
-      </w:r>
-      <w:r>
-        <w:rPr>
-          <w:sz w:val="24"/>
-          <w:szCs w:val="24"/>
-          <w:lang w:val="ro-RO"/>
-        </w:rPr>
-        <w:t xml:space="preserve">. </w:t>
-      </w:r>
-    </w:p>
-    <w:p>
-      <w:pPr>
-        <w:ind w:firstLine="720"/>
-        <w:rPr>
-          <w:sz w:val="24"/>
-          <w:szCs w:val="24"/>
-          <w:lang w:val="ro-RO"/>
-        </w:rPr>
-      </w:pPr>
-      <w:r>
-        <w:rPr>
-          <w:sz w:val="24"/>
-          <w:szCs w:val="24"/>
-          <w:lang w:val="ro-RO"/>
-        </w:rPr>
-        <w:t>Internet of Things (IoT) și Industrial Internet of Things (IIoT) sunt două noțiuni care au cunoscut un avânt remarcabil în industria IT din ultimii ani. Majoritatea companiilor se orientează spre crearea propriilor soluții din acest domeniu, sau adaptarea unora deja existente la propriile culturi și politici, în scopuri comerciale.</w:t>
-      </w:r>
-      <w:r>
-        <w:rPr>
-          <w:sz w:val="24"/>
-          <w:szCs w:val="24"/>
-          <w:lang w:val="ro-RO"/>
-        </w:rPr>
-        <w:t xml:space="preserve"> </w:t>
-      </w:r>
-      <w:r>
-        <w:rPr>
-          <w:sz w:val="24"/>
-          <w:szCs w:val="24"/>
-          <w:lang w:val="ro-RO"/>
-        </w:rPr>
-        <w:t xml:space="preserve">IoT presupune crearea unor rețele interconectate de dispozitive, servicii și sisteme automate sau automatizabile, accesibile și controlabile prin internet. </w:t>
-      </w:r>
-      <w:r>
-        <w:rPr>
-          <w:sz w:val="24"/>
-          <w:szCs w:val="24"/>
-          <w:lang w:val="ro-RO"/>
-        </w:rPr>
-        <w:t>În domeniu industrial, aceasta</w:t>
-      </w:r>
-      <w:r>
-        <w:rPr>
-          <w:sz w:val="24"/>
-          <w:szCs w:val="24"/>
-          <w:lang w:val="ro-RO"/>
-        </w:rPr>
-        <w:t xml:space="preserve"> se transpune în posibilitatea supravegherii, controlului și prezicerii de activităților economice, oferind un timp de reacție mult mai prompt în fața unor situații nou apărute. Aceste beneficii, la rândul lor, se traduc în cheltuieli mai mici și câștiguri mai mari. În domeniul casnic, interconectivitatea dispozitivelor electrice și controlul acestora permite utilizatorului să monitorizeze și să fie notificat în timp util de orice eveniment petrecut la nivelul spațiului automatizat</w:t>
-      </w:r>
-      <w:r>
-        <w:rPr>
-          <w:sz w:val="24"/>
-          <w:szCs w:val="24"/>
-          <w:lang w:val="ro-RO"/>
-        </w:rPr>
-        <w:t>, eficientizând, astfel, costurile de trai un grad de confort sporit</w:t>
-      </w:r>
-      <w:r>
-        <w:rPr>
-          <w:sz w:val="24"/>
-          <w:szCs w:val="24"/>
-          <w:lang w:val="ro-RO"/>
-        </w:rPr>
-        <w:t>. În ambele cazuri de implementare, avantajele IoT-ului sunt clar definite</w:t>
-      </w:r>
-      <w:r>
-        <w:rPr>
-          <w:sz w:val="24"/>
-          <w:szCs w:val="24"/>
-        </w:rPr>
-        <w:t>:</w:t>
-      </w:r>
-      <w:r>
-        <w:rPr>
-          <w:sz w:val="24"/>
-          <w:szCs w:val="24"/>
-          <w:lang w:val="ro-RO"/>
-        </w:rPr>
-        <w:t xml:space="preserve"> oferă posibilitatea monitorizării și controlării mediului. </w:t>
-      </w:r>
-    </w:p>
-    <w:p>
-      <w:pPr>
-        <w:rPr>
-          <w:sz w:val="24"/>
-          <w:szCs w:val="24"/>
-          <w:lang w:val="ro-RO"/>
-        </w:rPr>
-      </w:pPr>
-      <w:r>
-        <w:rPr>
-          <w:sz w:val="24"/>
-          <w:szCs w:val="24"/>
-          <w:lang w:val="ro-RO"/>
-        </w:rPr>
-        <w:t>Subramura acestui domeniu cel mai des exploatat de persoanele fizice o constituie automatizarea caselor.</w:t>
-      </w:r>
-    </w:p>
-    <w:p>
-      <w:pPr>
-        <w:rPr>
-          <w:sz w:val="24"/>
-          <w:szCs w:val="24"/>
-          <w:lang w:val="ro-RO"/>
-        </w:rPr>
-      </w:pPr>
-    </w:p>
-    <w:p>
-      <w:pPr>
-        <w:pStyle w:val="Heading2"/>
-        <w:rPr>
-          <w:lang w:val="ro-RO"/>
-        </w:rPr>
-      </w:pPr>
-      <w:bookmarkStart w:id="16" w:name="_Toc535357650"/>
-      <w:r>
-        <w:rPr>
-          <w:lang w:val="ro-RO"/>
-        </w:rPr>
-        <w:t>Casă inteligentă</w:t>
-      </w:r>
-      <w:bookmarkEnd w:id="16"/>
     </w:p>
     <w:p>
       <w:pPr>
@@ -7882,14 +8169,14 @@
           <w:lang w:val="ro-RO"/>
         </w:rPr>
       </w:pPr>
-      <w:bookmarkStart w:id="17" w:name="_Toc535357651"/>
+      <w:bookmarkStart w:id="16" w:name="_Toc535704536"/>
       <w:r>
         <w:rPr>
           <w:lang w:val="ro-RO"/>
         </w:rPr>
         <w:t>Protocolul Z-Wave</w:t>
       </w:r>
-      <w:bookmarkEnd w:id="17"/>
+      <w:bookmarkEnd w:id="16"/>
     </w:p>
     <w:p>
       <w:pPr>
@@ -8203,10 +8490,10 @@
             <v:path o:extrusionok="f" gradientshapeok="t" o:connecttype="rect"/>
             <o:lock v:ext="edit" aspectratio="t"/>
           </v:shapetype>
-          <v:shape id="_x0000_i1025" type="#_x0000_t75" style="width:368.25pt;height:225.75pt" o:ole="">
+          <v:shape id="_x0000_i1025" type="#_x0000_t75" style="width:323.3pt;height:197.65pt" o:ole="">
             <v:imagedata r:id="rId13" o:title=""/>
           </v:shape>
-          <o:OLEObject Type="Embed" ProgID="Visio.Drawing.15" ShapeID="_x0000_i1025" DrawAspect="Content" ObjectID="_1609099601" r:id="rId14"/>
+          <o:OLEObject Type="Embed" ProgID="Visio.Drawing.15" ShapeID="_x0000_i1025" DrawAspect="Content" ObjectID="_1609505185" r:id="rId14"/>
         </w:object>
       </w:r>
     </w:p>
@@ -8829,45 +9116,26 @@
     </w:p>
     <w:p>
       <w:pPr>
+        <w:rPr>
+          <w:lang w:val="ro-RO"/>
+        </w:rPr>
+      </w:pPr>
+    </w:p>
+    <w:p>
+      <w:pPr>
         <w:pStyle w:val="Heading2"/>
         <w:rPr>
           <w:lang w:val="ro-RO"/>
         </w:rPr>
       </w:pPr>
-      <w:bookmarkStart w:id="18" w:name="_Toc535357652"/>
-      <w:r>
-        <w:t>Pachetul</w:t>
-      </w:r>
-      <w:r>
-        <w:rPr>
-          <w:lang w:val="ro-RO"/>
-        </w:rPr>
-        <w:t xml:space="preserve"> python-openzwave</w:t>
-      </w:r>
-      <w:bookmarkEnd w:id="18"/>
-    </w:p>
-    <w:p>
-      <w:pPr>
-        <w:rPr>
-          <w:lang w:val="ro-RO"/>
-        </w:rPr>
-      </w:pPr>
-    </w:p>
-    <w:p>
-      <w:pPr>
-        <w:pStyle w:val="Heading2"/>
-        <w:rPr>
-          <w:lang w:val="ro-RO"/>
-        </w:rPr>
-      </w:pPr>
-      <w:bookmarkStart w:id="19" w:name="_Toc535357653"/>
+      <w:bookmarkStart w:id="17" w:name="_Toc535704538"/>
       <w:r>
         <w:rPr>
           <w:lang w:val="ro-RO"/>
         </w:rPr>
         <w:t>Node-RED</w:t>
       </w:r>
-      <w:bookmarkEnd w:id="19"/>
+      <w:bookmarkEnd w:id="17"/>
     </w:p>
     <w:p>
       <w:pPr>
@@ -9141,7 +9409,7 @@
           <w:szCs w:val="22"/>
         </w:rPr>
       </w:pPr>
-      <w:bookmarkStart w:id="20" w:name="_Toc535357654"/>
+      <w:bookmarkStart w:id="18" w:name="_Toc535704539"/>
       <w:r>
         <w:rPr>
           <w:lang w:val="ro-RO"/>
@@ -9154,7 +9422,7 @@
         </w:rPr>
         <w:t>T</w:t>
       </w:r>
-      <w:bookmarkEnd w:id="20"/>
+      <w:bookmarkEnd w:id="18"/>
       <w:r>
         <w:rPr>
           <w:lang w:val="ro-RO"/>
@@ -9257,10 +9525,10 @@
           <w:lang w:val="ro-RO"/>
         </w:rPr>
         <w:object w:dxaOrig="11551" w:dyaOrig="7185">
-          <v:shape id="_x0000_i1026" type="#_x0000_t75" style="width:371.25pt;height:231pt" o:ole="">
+          <v:shape id="_x0000_i1026" type="#_x0000_t75" style="width:371.55pt;height:230.95pt" o:ole="">
             <v:imagedata r:id="rId21" o:title=""/>
           </v:shape>
-          <o:OLEObject Type="Embed" ProgID="Visio.Drawing.15" ShapeID="_x0000_i1026" DrawAspect="Content" ObjectID="_1609099602" r:id="rId22"/>
+          <o:OLEObject Type="Embed" ProgID="Visio.Drawing.15" ShapeID="_x0000_i1026" DrawAspect="Content" ObjectID="_1609505186" r:id="rId22"/>
         </w:object>
       </w:r>
     </w:p>
@@ -9347,11 +9615,11 @@
       <w:pPr>
         <w:pStyle w:val="Heading1"/>
       </w:pPr>
-      <w:bookmarkStart w:id="21" w:name="_Toc535357655"/>
+      <w:bookmarkStart w:id="19" w:name="_Toc535704540"/>
       <w:r>
         <w:t>Inteligență Artificială</w:t>
       </w:r>
-      <w:bookmarkEnd w:id="21"/>
+      <w:bookmarkEnd w:id="19"/>
     </w:p>
     <w:p/>
     <w:p>
@@ -9636,8 +9904,10 @@
           <w:szCs w:val="26"/>
         </w:rPr>
       </w:pPr>
-      <w:bookmarkStart w:id="22" w:name="_Toc535357656"/>
-      <w:bookmarkEnd w:id="22"/>
+      <w:bookmarkStart w:id="20" w:name="_Toc535357656"/>
+      <w:bookmarkStart w:id="21" w:name="_Toc535704541"/>
+      <w:bookmarkEnd w:id="20"/>
+      <w:bookmarkEnd w:id="21"/>
     </w:p>
     <w:p>
       <w:pPr>
@@ -9658,7 +9928,9 @@
           <w:szCs w:val="26"/>
         </w:rPr>
       </w:pPr>
-      <w:bookmarkStart w:id="23" w:name="_Toc535357657"/>
+      <w:bookmarkStart w:id="22" w:name="_Toc535357657"/>
+      <w:bookmarkStart w:id="23" w:name="_Toc535704542"/>
+      <w:bookmarkEnd w:id="22"/>
       <w:bookmarkEnd w:id="23"/>
     </w:p>
     <w:p>
@@ -9669,7 +9941,7 @@
           <w:numId w:val="17"/>
         </w:numPr>
       </w:pPr>
-      <w:bookmarkStart w:id="24" w:name="_Toc535357658"/>
+      <w:bookmarkStart w:id="24" w:name="_Toc535704543"/>
       <w:r>
         <w:t>Rețea neuronală</w:t>
       </w:r>
@@ -9917,7 +10189,7 @@
       <w:pPr>
         <w:pStyle w:val="Heading3"/>
       </w:pPr>
-      <w:bookmarkStart w:id="25" w:name="_Toc535357659"/>
+      <w:bookmarkStart w:id="25" w:name="_Toc535704544"/>
       <w:r>
         <w:t>Perceptronul</w:t>
       </w:r>
@@ -9977,10 +10249,10 @@
       </w:pPr>
       <w:r>
         <w:object w:dxaOrig="6361" w:dyaOrig="2730">
-          <v:shape id="_x0000_i1027" type="#_x0000_t75" style="width:240.75pt;height:103.5pt" o:ole="">
+          <v:shape id="_x0000_i1027" type="#_x0000_t75" style="width:241.15pt;height:103.25pt" o:ole="">
             <v:imagedata r:id="rId24" o:title=""/>
           </v:shape>
-          <o:OLEObject Type="Embed" ProgID="Visio.Drawing.15" ShapeID="_x0000_i1027" DrawAspect="Content" ObjectID="_1609099603" r:id="rId25"/>
+          <o:OLEObject Type="Embed" ProgID="Visio.Drawing.15" ShapeID="_x0000_i1027" DrawAspect="Content" ObjectID="_1609505187" r:id="rId25"/>
         </w:object>
       </w:r>
     </w:p>
@@ -10208,27 +10480,13 @@
         <w:rPr>
           <w:b/>
         </w:rPr>
-        <w:t>o</w:t>
-      </w:r>
-      <w:proofErr w:type="gramStart"/>
-      <w:r>
-        <w:rPr>
-          <w:b/>
-        </w:rPr>
-        <w:t>:</w:t>
-      </w:r>
-      <w:r>
-        <w:rPr>
-          <w:lang w:val="ro-RO"/>
-        </w:rPr>
-        <w:t xml:space="preserve"> ,</w:t>
-      </w:r>
-      <w:proofErr w:type="gramEnd"/>
-      <w:r>
-        <w:rPr>
-          <w:lang w:val="ro-RO"/>
-        </w:rPr>
-        <w:t xml:space="preserve"> rezultatul funcției de activare, </w:t>
+        <w:t>o:</w:t>
+      </w:r>
+      <w:r>
+        <w:rPr>
+          <w:lang w:val="ro-RO"/>
+        </w:rPr>
+        <w:t xml:space="preserve"> , rezultatul funcției de activare, </w:t>
       </w:r>
       <w:r>
         <w:rPr>
@@ -10637,10 +10895,10 @@
       </w:pPr>
       <w:r>
         <w:object w:dxaOrig="6961" w:dyaOrig="5791">
-          <v:shape id="_x0000_i1028" type="#_x0000_t75" style="width:348pt;height:289.5pt" o:ole="">
+          <v:shape id="_x0000_i1028" type="#_x0000_t75" style="width:309.75pt;height:257.45pt" o:ole="">
             <v:imagedata r:id="rId26" o:title=""/>
           </v:shape>
-          <o:OLEObject Type="Embed" ProgID="Visio.Drawing.15" ShapeID="_x0000_i1028" DrawAspect="Content" ObjectID="_1609099604" r:id="rId27"/>
+          <o:OLEObject Type="Embed" ProgID="Visio.Drawing.15" ShapeID="_x0000_i1028" DrawAspect="Content" ObjectID="_1609505188" r:id="rId27"/>
         </w:object>
       </w:r>
     </w:p>
@@ -11097,15 +11355,7 @@
         <w:t xml:space="preserve">în funcție de scopul rețelei, numărul acestora poate varia între </w:t>
       </w:r>
       <w:r>
-        <w:t>[</w:t>
-      </w:r>
-      <w:proofErr w:type="gramStart"/>
-      <w:r>
-        <w:t>1,n</w:t>
-      </w:r>
-      <w:proofErr w:type="gramEnd"/>
-      <w:r>
-        <w:t>], de cele mai multe ori n fiind un număr ales după metode euristice, uneori poate chiar alese la întâmplare, iar numărul perceptronilor din fiecare strat, de asemenea, poate fi ales cu metode similare.</w:t>
+        <w:t>[1,n], de cele mai multe ori n fiind un număr ales după metode euristice, uneori poate chiar alese la întâmplare, iar numărul perceptronilor din fiecare strat, de asemenea, poate fi ales cu metode similare.</w:t>
       </w:r>
     </w:p>
     <w:p>
@@ -11135,7 +11385,6 @@
     <w:p/>
     <w:p>
       <w:r>
-        <w:lastRenderedPageBreak/>
         <w:t xml:space="preserve">În funcție de numărul straturilor ascunse putem vorbi ori de rețele neuronale clasice, în cazul în care acesta are în componența sa doar 1 – 2 straturi ascunse, sau de rețele profunde, acestea având mai multe straturi. </w:t>
       </w:r>
     </w:p>
@@ -11222,10 +11471,10 @@
           <w:lang w:val="ro-RO"/>
         </w:rPr>
         <w:object w:dxaOrig="13365" w:dyaOrig="9946">
-          <v:shape id="_x0000_i1029" type="#_x0000_t75" style="width:415.5pt;height:308.25pt" o:ole="" o:allowoverlap="f">
+          <v:shape id="_x0000_i1029" type="#_x0000_t75" style="width:415.7pt;height:308.4pt" o:ole="" o:allowoverlap="f">
             <v:imagedata r:id="rId28" o:title=""/>
           </v:shape>
-          <o:OLEObject Type="Embed" ProgID="Visio.Drawing.15" ShapeID="_x0000_i1029" DrawAspect="Content" ObjectID="_1609099605" r:id="rId29"/>
+          <o:OLEObject Type="Embed" ProgID="Visio.Drawing.15" ShapeID="_x0000_i1029" DrawAspect="Content" ObjectID="_1609505189" r:id="rId29"/>
         </w:object>
       </w:r>
     </w:p>
@@ -12301,6 +12550,7 @@
     <w:p/>
     <w:p>
       <w:r>
+        <w:lastRenderedPageBreak/>
         <w:t xml:space="preserve">Aplicând această formulă fiecărui start, putem afla rezulatul procesării datelor de intrare. Desigur, fără a optimiza valorile implicate în formulele de calcul ale fiecărui perceptron, acest rezultat </w:t>
       </w:r>
       <w:r>
@@ -12325,12 +12575,50 @@
         <w:jc w:val="center"/>
       </w:pPr>
       <w:r>
-        <w:object w:dxaOrig="14401" w:dyaOrig="9316">
-          <v:shape id="_x0000_i1030" type="#_x0000_t75" style="width:436.5pt;height:281.25pt" o:ole="">
-            <v:imagedata r:id="rId30" o:title=""/>
-          </v:shape>
-          <o:OLEObject Type="Embed" ProgID="Visio.Drawing.15" ShapeID="_x0000_i1030" DrawAspect="Content" ObjectID="_1609099606" r:id="rId31"/>
-        </w:object>
+        <w:rPr>
+          <w:noProof/>
+        </w:rPr>
+        <w:drawing>
+          <wp:inline distT="0" distB="0" distL="0" distR="0">
+            <wp:extent cx="5732145" cy="3556635"/>
+            <wp:effectExtent l="0" t="0" r="1905" b="5715"/>
+            <wp:docPr id="8" name="Picture 8"/>
+            <wp:cNvGraphicFramePr>
+              <a:graphicFrameLocks xmlns:a="http://schemas.openxmlformats.org/drawingml/2006/main" noChangeAspect="1"/>
+            </wp:cNvGraphicFramePr>
+            <a:graphic xmlns:a="http://schemas.openxmlformats.org/drawingml/2006/main">
+              <a:graphicData uri="http://schemas.openxmlformats.org/drawingml/2006/picture">
+                <pic:pic xmlns:pic="http://schemas.openxmlformats.org/drawingml/2006/picture">
+                  <pic:nvPicPr>
+                    <pic:cNvPr id="8" name="reteaneuronala.png"/>
+                    <pic:cNvPicPr/>
+                  </pic:nvPicPr>
+                  <pic:blipFill>
+                    <a:blip r:embed="rId30" cstate="print">
+                      <a:extLst>
+                        <a:ext uri="{28A0092B-C50C-407E-A947-70E740481C1C}">
+                          <a14:useLocalDpi xmlns:a14="http://schemas.microsoft.com/office/drawing/2010/main" val="0"/>
+                        </a:ext>
+                      </a:extLst>
+                    </a:blip>
+                    <a:stretch>
+                      <a:fillRect/>
+                    </a:stretch>
+                  </pic:blipFill>
+                  <pic:spPr>
+                    <a:xfrm>
+                      <a:off x="0" y="0"/>
+                      <a:ext cx="5732145" cy="3556635"/>
+                    </a:xfrm>
+                    <a:prstGeom prst="rect">
+                      <a:avLst/>
+                    </a:prstGeom>
+                  </pic:spPr>
+                </pic:pic>
+              </a:graphicData>
+            </a:graphic>
+          </wp:inline>
+        </w:drawing>
       </w:r>
     </w:p>
     <w:p/>
@@ -12340,7 +12628,6 @@
         <w:rPr>
           <w:lang w:val="ro-RO"/>
         </w:rPr>
-        <w:lastRenderedPageBreak/>
         <w:t xml:space="preserve">În figura </w:t>
       </w:r>
       <w:r>
@@ -12401,6 +12688,7 @@
         <w:rPr>
           <w:lang w:val="ro-RO"/>
         </w:rPr>
+        <w:lastRenderedPageBreak/>
         <w:t>Numărul straturilor</w:t>
       </w:r>
       <w:r>
@@ -12424,7 +12712,7 @@
       <w:pPr>
         <w:pStyle w:val="Heading3"/>
       </w:pPr>
-      <w:bookmarkStart w:id="26" w:name="_Toc535357660"/>
+      <w:bookmarkStart w:id="26" w:name="_Toc535704545"/>
       <w:r>
         <w:t>Antrenarea</w:t>
       </w:r>
@@ -12652,10 +12940,10 @@
       </w:pPr>
       <w:r>
         <w:object w:dxaOrig="11370" w:dyaOrig="10801">
-          <v:shape id="_x0000_i1031" type="#_x0000_t75" style="width:231pt;height:219pt" o:ole="">
-            <v:imagedata r:id="rId32" o:title=""/>
+          <v:shape id="_x0000_i1030" type="#_x0000_t75" style="width:230.95pt;height:219.4pt" o:ole="">
+            <v:imagedata r:id="rId31" o:title=""/>
           </v:shape>
-          <o:OLEObject Type="Embed" ProgID="Visio.Drawing.15" ShapeID="_x0000_i1031" DrawAspect="Content" ObjectID="_1609099607" r:id="rId33"/>
+          <o:OLEObject Type="Embed" ProgID="Visio.Drawing.15" ShapeID="_x0000_i1030" DrawAspect="Content" ObjectID="_1609505190" r:id="rId32"/>
         </w:object>
       </w:r>
     </w:p>
@@ -13614,7 +13902,7 @@
       <w:pPr>
         <w:pStyle w:val="Heading3"/>
       </w:pPr>
-      <w:bookmarkStart w:id="27" w:name="_Toc535357661"/>
+      <w:bookmarkStart w:id="27" w:name="_Toc535704546"/>
       <w:r>
         <w:t>Backpropagation</w:t>
       </w:r>
@@ -15477,7 +15765,7 @@
           <w:numId w:val="17"/>
         </w:numPr>
       </w:pPr>
-      <w:bookmarkStart w:id="28" w:name="_Toc535357662"/>
+      <w:bookmarkStart w:id="28" w:name="_Toc535704547"/>
       <w:r>
         <w:rPr>
           <w:rFonts w:cs="Times New Roman"/>
@@ -15664,7 +15952,7 @@
       <w:pPr>
         <w:pStyle w:val="Heading3"/>
       </w:pPr>
-      <w:bookmarkStart w:id="29" w:name="_Toc535357663"/>
+      <w:bookmarkStart w:id="29" w:name="_Toc535704548"/>
       <w:r>
         <w:t>Codarea „one hot”</w:t>
       </w:r>
@@ -15741,10 +16029,10 @@
       </w:pPr>
       <w:r>
         <w:object w:dxaOrig="13980" w:dyaOrig="5266">
-          <v:shape id="_x0000_i1032" type="#_x0000_t75" style="width:344.25pt;height:130.5pt" o:ole="">
-            <v:imagedata r:id="rId34" o:title=""/>
+          <v:shape id="_x0000_i1031" type="#_x0000_t75" style="width:343.7pt;height:130.4pt" o:ole="">
+            <v:imagedata r:id="rId33" o:title=""/>
           </v:shape>
-          <o:OLEObject Type="Embed" ProgID="Visio.Drawing.15" ShapeID="_x0000_i1032" DrawAspect="Content" ObjectID="_1609099608" r:id="rId35"/>
+          <o:OLEObject Type="Embed" ProgID="Visio.Drawing.15" ShapeID="_x0000_i1031" DrawAspect="Content" ObjectID="_1609505191" r:id="rId34"/>
         </w:object>
       </w:r>
     </w:p>
@@ -15969,10 +16257,10 @@
       </w:pPr>
       <w:r>
         <w:object w:dxaOrig="25875" w:dyaOrig="5266">
-          <v:shape id="_x0000_i1033" type="#_x0000_t75" style="width:678pt;height:138pt" o:ole="">
-            <v:imagedata r:id="rId36" o:title=""/>
+          <v:shape id="_x0000_i1032" type="#_x0000_t75" style="width:677.9pt;height:137.9pt" o:ole="">
+            <v:imagedata r:id="rId35" o:title=""/>
           </v:shape>
-          <o:OLEObject Type="Embed" ProgID="Visio.Drawing.15" ShapeID="_x0000_i1033" DrawAspect="Content" ObjectID="_1609099609" r:id="rId37"/>
+          <o:OLEObject Type="Embed" ProgID="Visio.Drawing.15" ShapeID="_x0000_i1032" DrawAspect="Content" ObjectID="_1609505192" r:id="rId36"/>
         </w:object>
       </w:r>
     </w:p>
@@ -16026,7 +16314,7 @@
       <w:pPr>
         <w:pStyle w:val="Heading3"/>
       </w:pPr>
-      <w:bookmarkStart w:id="30" w:name="_Toc535357664"/>
+      <w:bookmarkStart w:id="30" w:name="_Toc535704549"/>
       <w:r>
         <w:t>Identificarea formei de bază și a rădăcinii cuvintelor</w:t>
       </w:r>
@@ -16228,7 +16516,19 @@
         <w:rPr>
           <w:lang w:val="ro-RO"/>
         </w:rPr>
-        <w:t>Aplicând ambele metode de procesare, obținem un lexic compus doar din cuvinte cu formă fixă, deci utilizabile în procesul codării one hot. Acest proces trebuie efectuat pentru toate propozițiile menite a fi utilizate ca date de intrare pentru rețele neuronale.</w:t>
+        <w:t xml:space="preserve">Aplicând ambele metode de procesare, obținem un lexic compus doar din cuvinte cu formă fixă, deci utilizabile în </w:t>
+      </w:r>
+      <w:r>
+        <w:rPr>
+          <w:lang w:val="ro-RO"/>
+        </w:rPr>
+        <w:t xml:space="preserve">procesul codării one hot. Acesta </w:t>
+      </w:r>
+      <w:r>
+        <w:rPr>
+          <w:lang w:val="ro-RO"/>
+        </w:rPr>
+        <w:t>trebuie efectuat pentru toate propozițiile menite a fi utilizate ca date de intrare pentru rețele neuronale.</w:t>
       </w:r>
     </w:p>
     <w:p>
@@ -16345,7 +16645,7 @@
           <w:lang w:val="ro-RO"/>
         </w:rPr>
       </w:pPr>
-      <w:bookmarkStart w:id="31" w:name="_Toc535357665"/>
+      <w:bookmarkStart w:id="31" w:name="_Toc535704550"/>
       <w:r>
         <w:rPr>
           <w:rFonts w:cs="Times New Roman"/>
@@ -16386,11 +16686,58 @@
       <w:pPr>
         <w:pStyle w:val="Heading1"/>
       </w:pPr>
-      <w:bookmarkStart w:id="32" w:name="_Toc535357666"/>
-      <w:r>
-        <w:t>Logica de proiectare</w:t>
+      <w:bookmarkStart w:id="32" w:name="_Toc535704551"/>
+      <w:r>
+        <w:t>Proiectarea conceptuală</w:t>
       </w:r>
       <w:bookmarkEnd w:id="32"/>
+    </w:p>
+    <w:p>
+      <w:pPr>
+        <w:rPr>
+          <w:lang w:val="ro-RO"/>
+        </w:rPr>
+      </w:pPr>
+    </w:p>
+    <w:p>
+      <w:pPr>
+        <w:rPr>
+          <w:lang w:val="ro-RO"/>
+        </w:rPr>
+      </w:pPr>
+      <w:r>
+        <w:rPr>
+          <w:lang w:val="ro-RO"/>
+        </w:rPr>
+        <w:t>Acest capitol tratează detaliile procesului elaborării sistemului la nivel de concept, pornind de la ideea de bază, planificarea și proiectarea logică. Se vor elabora cerintțele fundamentale care au fost urmărite și se vor analiza pașii realizați pentru îndeplinirea acestora. Totodată, vom evidenția cursul logic a datelor precum și prelucrarea acestora de la propoziții simple folosite ca date de intrare, până la efectul executării comenzilor interpretate din acestea.</w:t>
+      </w:r>
+      <w:r>
+        <w:rPr>
+          <w:lang w:val="ro-RO"/>
+        </w:rPr>
+        <w:t xml:space="preserve"> Structura proiectului este relativ simplă însă, realizată în </w:t>
+      </w:r>
+      <w:r>
+        <w:rPr>
+          <w:lang w:val="ro-RO"/>
+        </w:rPr>
+        <w:lastRenderedPageBreak/>
+        <w:t>așa fel încât să faciliteze orice schimbare viitoare precum și posibile extinderi ale logicii de implementare și utilizare.</w:t>
+      </w:r>
+      <w:r>
+        <w:rPr>
+          <w:lang w:val="ro-RO"/>
+        </w:rPr>
+        <w:t xml:space="preserve"> </w:t>
+      </w:r>
+    </w:p>
+    <w:p>
+      <w:pPr>
+        <w:pStyle w:val="ListParagraph"/>
+        <w:rPr>
+          <w:lang w:val="ro-RO"/>
+        </w:rPr>
+      </w:pPr>
     </w:p>
     <w:p>
       <w:pPr>
@@ -16420,7 +16767,9 @@
         </w:rPr>
       </w:pPr>
       <w:bookmarkStart w:id="33" w:name="_Toc535357667"/>
+      <w:bookmarkStart w:id="34" w:name="_Toc535704552"/>
       <w:bookmarkEnd w:id="33"/>
+      <w:bookmarkEnd w:id="34"/>
     </w:p>
     <w:p>
       <w:pPr>
@@ -16433,14 +16782,153 @@
           <w:lang w:val="ro-RO"/>
         </w:rPr>
       </w:pPr>
-      <w:bookmarkStart w:id="34" w:name="_Toc535357668"/>
-      <w:r>
-        <w:rPr>
-          <w:lang w:val="ro-RO"/>
-        </w:rPr>
-        <w:t>Descriere conceptuală</w:t>
-      </w:r>
-      <w:bookmarkEnd w:id="34"/>
+      <w:bookmarkStart w:id="35" w:name="_Toc535704553"/>
+      <w:r>
+        <w:rPr>
+          <w:lang w:val="ro-RO"/>
+        </w:rPr>
+        <w:t>Cerințele sistemului</w:t>
+      </w:r>
+      <w:bookmarkEnd w:id="35"/>
+    </w:p>
+    <w:p>
+      <w:r>
+        <w:rPr>
+          <w:lang w:val="ro-RO"/>
+        </w:rPr>
+        <w:t>Cerința principală care a stat la baza realizării proiectului A.L.I.C.E. (Automation of Locally Integrated Control Equipment) a fost dorința de a avea un sistem capabil să controleze echipamentele integilente dintr-o încăpere, utilizând limbajul natural pentru interacționare. Acesta trebuia să satisfacă următoarele cerințe</w:t>
+      </w:r>
+      <w:r>
+        <w:t>:</w:t>
+      </w:r>
+    </w:p>
+    <w:p>
+      <w:pPr>
+        <w:pStyle w:val="ListParagraph"/>
+        <w:numPr>
+          <w:ilvl w:val="0"/>
+          <w:numId w:val="45"/>
+        </w:numPr>
+      </w:pPr>
+      <w:r>
+        <w:t>Disponibilitate: Mediul pe care ruleaz</w:t>
+      </w:r>
+      <w:r>
+        <w:rPr>
+          <w:lang w:val="ro-RO"/>
+        </w:rPr>
+        <w:t>ă trebuie să fie activ în permanență, pentru a putea interacționa cu echipamentele inteligente conectate.</w:t>
+      </w:r>
+    </w:p>
+    <w:p>
+      <w:pPr>
+        <w:pStyle w:val="ListParagraph"/>
+        <w:numPr>
+          <w:ilvl w:val="0"/>
+          <w:numId w:val="45"/>
+        </w:numPr>
+      </w:pPr>
+      <w:r>
+        <w:rPr>
+          <w:lang w:val="ro-RO"/>
+        </w:rPr>
+        <w:t>Eficiență</w:t>
+      </w:r>
+      <w:r>
+        <w:t>: costurile de utilizare și mentenanță trebuie să fie destul de mici încât sistemul să fie accesibil unui număr cât mai mare de utilizatori potențiali</w:t>
+      </w:r>
+    </w:p>
+    <w:p>
+      <w:pPr>
+        <w:pStyle w:val="ListParagraph"/>
+        <w:numPr>
+          <w:ilvl w:val="0"/>
+          <w:numId w:val="45"/>
+        </w:numPr>
+      </w:pPr>
+      <w:r>
+        <w:t xml:space="preserve">Utilizabilitate: interacțiunea cu sistemul trebuie să fie cât mai simplă și intuitivă, fără a necesita cunoștiințe de programare sau de funcționare pentru utilizarea cotidiană. Totodată, acesta trebuie să se poată iniția și configura în mod autonom, în cazul unei reporniri (ex. Întrerupere de curent)  </w:t>
+      </w:r>
+    </w:p>
+    <w:p>
+      <w:pPr>
+        <w:pStyle w:val="ListParagraph"/>
+        <w:numPr>
+          <w:ilvl w:val="0"/>
+          <w:numId w:val="45"/>
+        </w:numPr>
+      </w:pPr>
+      <w:r>
+        <w:t xml:space="preserve">Precizie: </w:t>
+      </w:r>
+      <w:r>
+        <w:rPr>
+          <w:lang w:val="ro-RO"/>
+        </w:rPr>
+        <w:t>fiind un sistem cu o utilitate bine definită, acesta trebuie să cunoască un număr limitat dar precis, de comenzi și să poată interpreta și variațiile lor. În cazul în care întâmpină o comandă necunoscută, sau destul de ambiguă încât să nu poată interpreta, acesta trebuie să informeze utilizatorul de nevoia clarificării comenzii.</w:t>
+      </w:r>
+    </w:p>
+    <w:p>
+      <w:pPr>
+        <w:pStyle w:val="ListParagraph"/>
+        <w:numPr>
+          <w:ilvl w:val="0"/>
+          <w:numId w:val="45"/>
+        </w:numPr>
+      </w:pPr>
+      <w:r>
+        <w:rPr>
+          <w:lang w:val="ro-RO"/>
+        </w:rPr>
+        <w:t>Monitorizare</w:t>
+      </w:r>
+      <w:r>
+        <w:t>:</w:t>
+      </w:r>
+      <w:r>
+        <w:rPr>
+          <w:lang w:val="ro-RO"/>
+        </w:rPr>
+        <w:t xml:space="preserve"> în afară de executare de comenzi, sistemul trebuie să poată monitoriza și înregistra condițiile de mediu, și, în unele cazuri, să poată reacționa la schimbări fără intervenție externă (ex. intervenția utilizatorului)</w:t>
+      </w:r>
+    </w:p>
+    <w:p>
+      <w:pPr>
+        <w:rPr>
+          <w:lang w:val="ro-RO"/>
+        </w:rPr>
+      </w:pPr>
+    </w:p>
+    <w:p>
+      <w:pPr>
+        <w:rPr>
+          <w:lang w:val="ro-RO"/>
+        </w:rPr>
+      </w:pPr>
+    </w:p>
+    <w:p>
+      <w:pPr>
+        <w:rPr>
+          <w:b/>
+          <w:color w:val="FF0000"/>
+          <w:lang w:val="ro-RO"/>
+        </w:rPr>
+      </w:pPr>
+      <w:r>
+        <w:rPr>
+          <w:b/>
+          <w:color w:val="FF0000"/>
+          <w:lang w:val="ro-RO"/>
+        </w:rPr>
+        <w:t>&lt;PLM .... PE CE E IMPLEMENTAT, PENTRU CE E IMPLEMENTAT, CE BAGI, CE SCOTI .... FMM .... JUST FUCKIGN WRITE SOMETHING .... JESUS !!&gt;</w:t>
+      </w:r>
+    </w:p>
+    <w:p>
+      <w:pPr>
+        <w:rPr>
+          <w:lang w:val="ro-RO"/>
+        </w:rPr>
+      </w:pPr>
     </w:p>
     <w:p>
       <w:pPr>
@@ -16460,29 +16948,258 @@
           <w:lang w:val="ro-RO"/>
         </w:rPr>
       </w:pPr>
-      <w:bookmarkStart w:id="35" w:name="_Toc535357669"/>
+      <w:bookmarkStart w:id="36" w:name="_Toc535704554"/>
       <w:r>
         <w:rPr>
           <w:lang w:val="ro-RO"/>
         </w:rPr>
         <w:t>Proiectarea logică</w:t>
       </w:r>
-      <w:bookmarkEnd w:id="35"/>
-    </w:p>
-    <w:p>
-      <w:pPr>
-        <w:jc w:val="center"/>
-        <w:rPr>
-          <w:b/>
-          <w:color w:val="FF0000"/>
-        </w:rPr>
-      </w:pPr>
-      <w:r>
-        <w:rPr>
-          <w:b/>
-          <w:color w:val="FF0000"/>
-        </w:rPr>
-        <w:t>&lt;DESCRIERE INPUT – OUTPUT ASTEPTAT&gt;</w:t>
+      <w:bookmarkEnd w:id="36"/>
+    </w:p>
+    <w:p>
+      <w:pPr>
+        <w:rPr>
+          <w:lang w:val="ro-RO"/>
+        </w:rPr>
+      </w:pPr>
+    </w:p>
+    <w:p>
+      <w:pPr>
+        <w:rPr>
+          <w:lang w:val="ro-RO"/>
+        </w:rPr>
+      </w:pPr>
+      <w:r>
+        <w:rPr>
+          <w:lang w:val="ro-RO"/>
+        </w:rPr>
+        <w:t>Principala formă de interacțiune cu A.L.I.C.E. va fi prin limbajul natural</w:t>
+      </w:r>
+      <w:r>
+        <w:rPr>
+          <w:lang w:val="ro-RO"/>
+        </w:rPr>
+        <w:t xml:space="preserve"> sau, mai precis, propoziții de comandă ce se vor furniza ca date de intrare</w:t>
+      </w:r>
+      <w:r>
+        <w:rPr>
+          <w:lang w:val="ro-RO"/>
+        </w:rPr>
+        <w:t>. Acestea vor fi prelucrate în așa fel încât să poată</w:t>
+      </w:r>
+      <w:r>
+        <w:rPr>
+          <w:lang w:val="ro-RO"/>
+        </w:rPr>
+        <w:t xml:space="preserve"> fi interpretat de către sistem și vor servi drept date de intrare pentru modulul decizional al sistemului, o rețea neuronală pentru clasificare, care va decide asupra tipului de comandă furnizată. Rezultatul </w:t>
+      </w:r>
+      <w:r>
+        <w:rPr>
+          <w:lang w:val="ro-RO"/>
+        </w:rPr>
+        <w:lastRenderedPageBreak/>
+        <w:t>clasificării va fi transmis modului central unde, în funcție de clasa de comandă, se va executa rutina</w:t>
+      </w:r>
+      <w:r>
+        <w:rPr>
+          <w:lang w:val="ro-RO"/>
+        </w:rPr>
+        <w:t xml:space="preserve"> adecvată și se va transmite un răspuns adecvat utilizatorului.</w:t>
+      </w:r>
+    </w:p>
+    <w:p>
+      <w:pPr>
+        <w:rPr>
+          <w:lang w:val="ro-RO"/>
+        </w:rPr>
+      </w:pPr>
+      <w:r>
+        <w:rPr>
+          <w:lang w:val="ro-RO"/>
+        </w:rPr>
+        <w:tab/>
+        <w:t>Comenzile posibile vor fi pentru aprinderea și stingerea unui bec, precum și modificarea temperaturii setate al unui termostat. E</w:t>
+      </w:r>
+      <w:r>
+        <w:rPr>
+          <w:lang w:val="ro-RO"/>
+        </w:rPr>
+        <w:t>c</w:t>
+      </w:r>
+      <w:r>
+        <w:rPr>
+          <w:lang w:val="ro-RO"/>
+        </w:rPr>
+        <w:t>hipam</w:t>
+      </w:r>
+      <w:r>
+        <w:rPr>
+          <w:lang w:val="ro-RO"/>
+        </w:rPr>
+        <w:t>en</w:t>
+      </w:r>
+      <w:r>
+        <w:rPr>
+          <w:lang w:val="ro-RO"/>
+        </w:rPr>
+        <w:t>tele menționate vor fi interconectate în aceeași rețea cu unitatea de comandă prin care sistemul nostru va putea interacționa cu ele.</w:t>
+      </w:r>
+      <w:r>
+        <w:rPr>
+          <w:lang w:val="ro-RO"/>
+        </w:rPr>
+        <w:t xml:space="preserve"> Deși nu oferă vreun avantaj funcțional, se va </w:t>
+      </w:r>
+      <w:r>
+        <w:rPr>
+          <w:lang w:val="ro-RO"/>
+        </w:rPr>
+        <w:t>trata și cazul în care utilizatorul salută sistemul, doar pentru îmbunătățirea calității interacțiunii.</w:t>
+      </w:r>
+      <w:r>
+        <w:rPr>
+          <w:lang w:val="ro-RO"/>
+        </w:rPr>
+        <w:t xml:space="preserve"> În transformarea comenzilor într-un format utilizabil de către rețeaua neuronală pentru clasificare se va ține cont de structura acestuia, în special de tipul de da</w:t>
+      </w:r>
+      <w:r>
+        <w:rPr>
+          <w:lang w:val="ro-RO"/>
+        </w:rPr>
+        <w:t>te așteptat și de mărimile datelor de intrare.</w:t>
+      </w:r>
+    </w:p>
+    <w:p>
+      <w:pPr>
+        <w:rPr>
+          <w:lang w:val="ro-RO"/>
+        </w:rPr>
+      </w:pPr>
+      <w:r>
+        <w:rPr>
+          <w:lang w:val="ro-RO"/>
+        </w:rPr>
+        <w:tab/>
+        <w:t xml:space="preserve">Interfața cu utilizator va oferi posibilitatea introducerii comenzilor de intrare și a vizualizării răspunsurilor primite în limbaj natural. Pe lângă acestea, va putea furniza informații despre starea curentă a sistemului precum și o modalitate de vizualizarea unui istoric de evenimente raportate de către echipamentele inteligente. </w:t>
+      </w:r>
+    </w:p>
+    <w:p>
+      <w:pPr>
+        <w:rPr>
+          <w:lang w:val="ro-RO"/>
+        </w:rPr>
+      </w:pPr>
+      <w:r>
+        <w:rPr>
+          <w:lang w:val="ro-RO"/>
+        </w:rPr>
+        <w:tab/>
+        <w:t>Înainte de a putea fi utilizat, rețeaua neuronală va trebui antrenată adecvat, folosind o suită de date de antrenare și de verificare special realizate pentru acest sistem. Tototadă, implementarea va trebui să permită și reantrenarea rețelei, indepent de restul sistemului, precum și posibilitatea schimbării datelor cu care lucrează.</w:t>
+      </w:r>
+    </w:p>
+    <w:p>
+      <w:pPr>
+        <w:rPr>
+          <w:lang w:val="ro-RO"/>
+        </w:rPr>
+      </w:pPr>
+      <w:r>
+        <w:rPr>
+          <w:lang w:val="ro-RO"/>
+        </w:rPr>
+        <w:tab/>
+        <w:t xml:space="preserve">Controlul echipamentelor inteligente se va realiza folosind protocolul Z-Wave. În acest scop, sa va implementa un modul dedicat acestei interacțiuni, care va putea genera pachetele specifice de comandă și va fi capabil să monitorizeze </w:t>
+      </w:r>
+      <w:r>
+        <w:rPr>
+          <w:lang w:val="ro-RO"/>
+        </w:rPr>
+        <w:t>schimbările raportate de către nodurile membre ale rețelei.</w:t>
+      </w:r>
+    </w:p>
+    <w:p>
+      <w:pPr>
+        <w:rPr>
+          <w:lang w:val="ro-RO"/>
+        </w:rPr>
+      </w:pPr>
+      <w:r>
+        <w:rPr>
+          <w:lang w:val="ro-RO"/>
+        </w:rPr>
+        <w:tab/>
+        <w:t>Nu în ultimul rând, se vor considera metode de tratarea cazurilor de închidere comandată specifice sistemului, pentru a nu periclita integritatea componentelor și a echipamentelor utilizate.</w:t>
+      </w:r>
+      <w:r>
+        <w:rPr>
+          <w:lang w:val="ro-RO"/>
+        </w:rPr>
+        <w:t xml:space="preserve"> </w:t>
+      </w:r>
+    </w:p>
+    <w:p>
+      <w:pPr>
+        <w:rPr>
+          <w:lang w:val="ro-RO"/>
+        </w:rPr>
+      </w:pPr>
+      <w:r>
+        <w:rPr>
+          <w:lang w:val="ro-RO"/>
+        </w:rPr>
+        <w:tab/>
+      </w:r>
+      <w:r>
+        <w:rPr>
+          <w:lang w:val="ro-RO"/>
+        </w:rPr>
+        <w:t xml:space="preserve"> </w:t>
+      </w:r>
+    </w:p>
+    <w:p>
+      <w:pPr>
+        <w:rPr>
+          <w:lang w:val="ro-RO"/>
+        </w:rPr>
+      </w:pPr>
+    </w:p>
+    <w:p>
+      <w:pPr>
+        <w:rPr>
+          <w:lang w:val="ro-RO"/>
+        </w:rPr>
+      </w:pPr>
+      <w:r>
+        <w:rPr>
+          <w:lang w:val="ro-RO"/>
+        </w:rPr>
+        <w:object w:dxaOrig="15286" w:dyaOrig="9375">
+          <v:shape id="_x0000_i1033" type="#_x0000_t75" style="width:451.7pt;height:277.15pt" o:ole="">
+            <v:imagedata r:id="rId37" o:title=""/>
+          </v:shape>
+          <o:OLEObject Type="Embed" ProgID="Visio.Drawing.15" ShapeID="_x0000_i1033" DrawAspect="Content" ObjectID="_1609505193" r:id="rId38"/>
+        </w:object>
+      </w:r>
+    </w:p>
+    <w:p>
+      <w:pPr>
+        <w:rPr>
+          <w:lang w:val="ro-RO"/>
+        </w:rPr>
+      </w:pPr>
+    </w:p>
+    <w:p>
+      <w:pPr>
+        <w:rPr>
+          <w:lang w:val="ro-RO"/>
+        </w:rPr>
+      </w:pPr>
+      <w:r>
+        <w:rPr>
+          <w:lang w:val="ro-RO"/>
+        </w:rPr>
+        <w:t xml:space="preserve"> </w:t>
       </w:r>
     </w:p>
     <w:p>
@@ -16503,32 +17220,385 @@
           <w:lang w:val="ro-RO"/>
         </w:rPr>
       </w:pPr>
-      <w:bookmarkStart w:id="36" w:name="_Toc535357670"/>
-      <w:r>
-        <w:rPr>
-          <w:lang w:val="ro-RO"/>
-        </w:rPr>
-        <w:lastRenderedPageBreak/>
+      <w:bookmarkStart w:id="37" w:name="_Toc535704555"/>
+      <w:r>
+        <w:rPr>
+          <w:lang w:val="ro-RO"/>
+        </w:rPr>
         <w:t>Arhitectura componentelor hardware</w:t>
       </w:r>
-      <w:bookmarkEnd w:id="36"/>
-    </w:p>
-    <w:p>
-      <w:pPr>
-        <w:jc w:val="center"/>
+      <w:bookmarkEnd w:id="37"/>
+    </w:p>
+    <w:p>
+      <w:pPr>
+        <w:rPr>
+          <w:lang w:val="ro-RO"/>
+        </w:rPr>
+      </w:pPr>
+    </w:p>
+    <w:p>
+      <w:pPr>
+        <w:rPr>
+          <w:lang w:val="ro-RO"/>
+        </w:rPr>
+      </w:pPr>
+      <w:r>
+        <w:object w:dxaOrig="11386" w:dyaOrig="5115">
+          <v:shape id="_x0000_i1034" type="#_x0000_t75" style="width:446.25pt;height:200.4pt" o:ole="">
+            <v:imagedata r:id="rId39" o:title=""/>
+          </v:shape>
+          <o:OLEObject Type="Embed" ProgID="Visio.Drawing.15" ShapeID="_x0000_i1034" DrawAspect="Content" ObjectID="_1609505194" r:id="rId40"/>
+        </w:object>
+      </w:r>
+    </w:p>
+    <w:p>
+      <w:pPr>
+        <w:rPr>
+          <w:lang w:val="ro-RO"/>
+        </w:rPr>
+      </w:pPr>
+    </w:p>
+    <w:p>
+      <w:pPr>
+        <w:rPr>
+          <w:lang w:val="ro-RO"/>
+        </w:rPr>
+      </w:pPr>
+    </w:p>
+    <w:p>
+      <w:pPr>
+        <w:rPr>
+          <w:lang w:val="ro-RO"/>
+        </w:rPr>
+      </w:pPr>
+      <w:bookmarkStart w:id="38" w:name="_GoBack"/>
+      <w:bookmarkEnd w:id="38"/>
+      <w:r>
+        <w:rPr>
+          <w:lang w:val="ro-RO"/>
+        </w:rPr>
+        <w:t xml:space="preserve">Imaginea </w:t>
+      </w:r>
+      <w:r>
         <w:rPr>
           <w:b/>
           <w:color w:val="FF0000"/>
           <w:lang w:val="ro-RO"/>
         </w:rPr>
-      </w:pPr>
+        <w:t>&lt;XXX&gt;</w:t>
+      </w:r>
       <w:r>
         <w:rPr>
           <w:b/>
           <w:color w:val="FF0000"/>
           <w:lang w:val="ro-RO"/>
         </w:rPr>
-        <w:t>&lt;NIVEL GENERAL, INDEPENDENT DE IMPLEMENTARE&gt;</w:t>
+        <w:t xml:space="preserve"> </w:t>
+      </w:r>
+      <w:r>
+        <w:rPr>
+          <w:lang w:val="ro-RO"/>
+        </w:rPr>
+        <w:t>prezintă componentele hardware utilizate în realizarea acestui proiect</w:t>
+      </w:r>
+      <w:r>
+        <w:t>. Conform numerot</w:t>
+      </w:r>
+      <w:r>
+        <w:rPr>
+          <w:lang w:val="ro-RO"/>
+        </w:rPr>
+        <w:t>ării prezentate acestea sunt</w:t>
+      </w:r>
+      <w:r>
+        <w:t>:</w:t>
+      </w:r>
+    </w:p>
+    <w:p>
+      <w:pPr>
+        <w:pStyle w:val="ListParagraph"/>
+        <w:numPr>
+          <w:ilvl w:val="0"/>
+          <w:numId w:val="46"/>
+        </w:numPr>
+        <w:rPr>
+          <w:lang w:val="ro-RO"/>
+        </w:rPr>
+      </w:pPr>
+      <w:r>
+        <w:rPr>
+          <w:lang w:val="ro-RO"/>
+        </w:rPr>
+        <w:t>Terminal de I/O pentru acces la interfața aplicației. Acesta poate fi orice echipament capabil să interpreteze și să afișeze pagini web cu conținut javascript.</w:t>
+      </w:r>
+    </w:p>
+    <w:p>
+      <w:pPr>
+        <w:pStyle w:val="ListParagraph"/>
+        <w:numPr>
+          <w:ilvl w:val="0"/>
+          <w:numId w:val="46"/>
+        </w:numPr>
+        <w:rPr>
+          <w:lang w:val="ro-RO"/>
+        </w:rPr>
+      </w:pPr>
+      <w:r>
+        <w:rPr>
+          <w:lang w:val="ro-RO"/>
+        </w:rPr>
+        <w:lastRenderedPageBreak/>
+        <w:t>Raspberry Pi 3 model B</w:t>
+      </w:r>
+      <w:r>
+        <w:t>. Unitatea principal</w:t>
+      </w:r>
+      <w:r>
+        <w:rPr>
+          <w:lang w:val="ro-RO"/>
+        </w:rPr>
+        <w:t>ă de rulare al proiectului</w:t>
+      </w:r>
+      <w:r>
+        <w:rPr>
+          <w:lang w:val="ro-RO"/>
+        </w:rPr>
+        <w:t xml:space="preserve"> </w:t>
+      </w:r>
+      <w:r>
+        <w:rPr>
+          <w:lang w:val="ro-RO"/>
+        </w:rPr>
+        <w:t>bazat pe</w:t>
+      </w:r>
+      <w:r>
+        <w:rPr>
+          <w:lang w:val="ro-RO"/>
+        </w:rPr>
+        <w:t xml:space="preserve"> s</w:t>
+      </w:r>
+      <w:r>
+        <w:rPr>
+          <w:lang w:val="ro-RO"/>
+        </w:rPr>
+        <w:t>istemul de operare Raspbian</w:t>
+      </w:r>
+      <w:r>
+        <w:rPr>
+          <w:lang w:val="ro-RO"/>
+        </w:rPr>
+        <w:t xml:space="preserve"> care</w:t>
+      </w:r>
+      <w:r>
+        <w:rPr>
+          <w:lang w:val="ro-RO"/>
+        </w:rPr>
+        <w:t xml:space="preserve"> oferă posibilitatea integrării tuturor tehnologiilor componente sistemului</w:t>
+      </w:r>
+      <w:r>
+        <w:rPr>
+          <w:lang w:val="ro-RO"/>
+        </w:rPr>
+        <w:t>.</w:t>
+      </w:r>
+    </w:p>
+    <w:p>
+      <w:pPr>
+        <w:pStyle w:val="ListParagraph"/>
+        <w:numPr>
+          <w:ilvl w:val="0"/>
+          <w:numId w:val="46"/>
+        </w:numPr>
+        <w:rPr>
+          <w:lang w:val="ro-RO"/>
+        </w:rPr>
+      </w:pPr>
+      <w:r>
+        <w:rPr>
+          <w:lang w:val="ro-RO"/>
+        </w:rPr>
+        <w:t xml:space="preserve">Stick USB controller </w:t>
+      </w:r>
+      <w:r>
+        <w:rPr>
+          <w:b/>
+          <w:lang w:val="ro-RO"/>
+        </w:rPr>
+        <w:t>Aeotec Z-Stick Gen5</w:t>
+      </w:r>
+      <w:r>
+        <w:rPr>
+          <w:lang w:val="ro-RO"/>
+        </w:rPr>
+        <w:t>. Acesta permite configurarea și interacțiunea cu rețeaua Z-Wave, precum și interacțiunea directă cu toate nodurile membre rețelei. Interfațarea se realizează facil, prin comunicare serială directă.</w:t>
+      </w:r>
+    </w:p>
+    <w:p>
+      <w:pPr>
+        <w:pStyle w:val="ListParagraph"/>
+        <w:numPr>
+          <w:ilvl w:val="0"/>
+          <w:numId w:val="46"/>
+        </w:numPr>
+        <w:rPr>
+          <w:lang w:val="ro-RO"/>
+        </w:rPr>
+      </w:pPr>
+      <w:r>
+        <w:rPr>
+          <w:lang w:val="ro-RO"/>
+        </w:rPr>
+        <w:t>Echipamente inteligente compatibile Z-Wave. În cazul de față vom utiliza</w:t>
+      </w:r>
+      <w:r>
+        <w:t>:</w:t>
+      </w:r>
+    </w:p>
+    <w:p>
+      <w:pPr>
+        <w:pStyle w:val="ListParagraph"/>
+        <w:numPr>
+          <w:ilvl w:val="1"/>
+          <w:numId w:val="46"/>
+        </w:numPr>
+        <w:rPr>
+          <w:lang w:val="ro-RO"/>
+        </w:rPr>
+      </w:pPr>
+      <w:r>
+        <w:rPr>
+          <w:lang w:val="ro-RO"/>
+        </w:rPr>
+        <w:t xml:space="preserve"> </w:t>
+      </w:r>
+      <w:r>
+        <w:rPr>
+          <w:lang w:val="ro-RO"/>
+        </w:rPr>
+        <w:t>B</w:t>
+      </w:r>
+      <w:r>
+        <w:rPr>
+          <w:lang w:val="ro-RO"/>
+        </w:rPr>
+        <w:t>e</w:t>
+      </w:r>
+      <w:r>
+        <w:rPr>
+          <w:lang w:val="ro-RO"/>
+        </w:rPr>
+        <w:t xml:space="preserve">c inteligent </w:t>
+      </w:r>
+      <w:r>
+        <w:rPr>
+          <w:b/>
+          <w:lang w:val="ro-RO"/>
+        </w:rPr>
+        <w:t>Zipato Bulb 2</w:t>
+      </w:r>
+      <w:r>
+        <w:rPr>
+          <w:lang w:val="ro-RO"/>
+        </w:rPr>
+        <w:t>, cu posibilitatea controlării intensității luminii</w:t>
+      </w:r>
+    </w:p>
+    <w:p>
+      <w:pPr>
+        <w:pStyle w:val="ListParagraph"/>
+        <w:numPr>
+          <w:ilvl w:val="1"/>
+          <w:numId w:val="46"/>
+        </w:numPr>
+        <w:rPr>
+          <w:lang w:val="ro-RO"/>
+        </w:rPr>
+      </w:pPr>
+      <w:r>
+        <w:rPr>
+          <w:lang w:val="ro-RO"/>
+        </w:rPr>
+        <w:t>Valvă</w:t>
+      </w:r>
+      <w:r>
+        <w:rPr>
+          <w:lang w:val="ro-RO"/>
+        </w:rPr>
+        <w:t xml:space="preserve"> inteligent</w:t>
+      </w:r>
+      <w:r>
+        <w:rPr>
+          <w:lang w:val="ro-RO"/>
+        </w:rPr>
+        <w:t>ă</w:t>
+      </w:r>
+      <w:r>
+        <w:rPr>
+          <w:lang w:val="ro-RO"/>
+        </w:rPr>
+        <w:t xml:space="preserve"> </w:t>
+      </w:r>
+      <w:r>
+        <w:rPr>
+          <w:b/>
+          <w:lang w:val="ro-RO"/>
+        </w:rPr>
+        <w:t>Popp</w:t>
+      </w:r>
+      <w:r>
+        <w:rPr>
+          <w:b/>
+          <w:lang w:val="ro-RO"/>
+        </w:rPr>
+        <w:t xml:space="preserve"> TRV</w:t>
+      </w:r>
+      <w:r>
+        <w:rPr>
+          <w:lang w:val="ro-RO"/>
+        </w:rPr>
+        <w:t xml:space="preserve">, </w:t>
+      </w:r>
+      <w:r>
+        <w:rPr>
+          <w:lang w:val="ro-RO"/>
+        </w:rPr>
+        <w:t>cu termostat</w:t>
+      </w:r>
+      <w:r>
+        <w:rPr>
+          <w:lang w:val="ro-RO"/>
+        </w:rPr>
+        <w:t xml:space="preserve"> integrat.</w:t>
+      </w:r>
+      <w:r>
+        <w:rPr>
+          <w:lang w:val="ro-RO"/>
+        </w:rPr>
+        <w:t xml:space="preserve"> </w:t>
+      </w:r>
+      <w:r>
+        <w:rPr>
+          <w:lang w:val="ro-RO"/>
+        </w:rPr>
+        <w:t>Acesta</w:t>
+      </w:r>
+      <w:r>
+        <w:rPr>
+          <w:lang w:val="ro-RO"/>
+        </w:rPr>
+        <w:t xml:space="preserve"> permite monitorizarea temperaturii ambientale și setării </w:t>
+      </w:r>
+      <w:r>
+        <w:rPr>
+          <w:lang w:val="ro-RO"/>
+        </w:rPr>
+        <w:t xml:space="preserve">a </w:t>
+      </w:r>
+      <w:r>
+        <w:rPr>
+          <w:lang w:val="ro-RO"/>
+        </w:rPr>
+        <w:t>unor praguri de acționare.</w:t>
       </w:r>
     </w:p>
     <w:p>
@@ -16549,14 +17619,61 @@
           <w:lang w:val="ro-RO"/>
         </w:rPr>
       </w:pPr>
-      <w:bookmarkStart w:id="37" w:name="_Toc535357671"/>
+      <w:bookmarkStart w:id="39" w:name="_Toc535704556"/>
       <w:r>
         <w:rPr>
           <w:lang w:val="ro-RO"/>
         </w:rPr>
         <w:t>Arhitectura componentelor software</w:t>
       </w:r>
-      <w:bookmarkEnd w:id="37"/>
+      <w:bookmarkEnd w:id="39"/>
+    </w:p>
+    <w:p>
+      <w:pPr>
+        <w:rPr>
+          <w:lang w:val="ro-RO"/>
+        </w:rPr>
+      </w:pPr>
+    </w:p>
+    <w:p>
+      <w:pPr>
+        <w:jc w:val="center"/>
+        <w:rPr>
+          <w:lang w:val="ro-RO"/>
+        </w:rPr>
+      </w:pPr>
+      <w:r>
+        <w:rPr>
+          <w:lang w:val="ro-RO"/>
+        </w:rPr>
+        <w:object w:dxaOrig="8686" w:dyaOrig="13921">
+          <v:shape id="_x0000_i1035" type="#_x0000_t75" style="width:268.3pt;height:429.3pt" o:ole="">
+            <v:imagedata r:id="rId41" o:title=""/>
+          </v:shape>
+          <o:OLEObject Type="Embed" ProgID="Visio.Drawing.15" ShapeID="_x0000_i1035" DrawAspect="Content" ObjectID="_1609505195" r:id="rId42"/>
+        </w:object>
+      </w:r>
+    </w:p>
+    <w:p>
+      <w:pPr>
+        <w:rPr>
+          <w:lang w:val="ro-RO"/>
+        </w:rPr>
+      </w:pPr>
+    </w:p>
+    <w:p>
+      <w:pPr>
+        <w:rPr>
+          <w:lang w:val="ro-RO"/>
+        </w:rPr>
+      </w:pPr>
+    </w:p>
+    <w:p>
+      <w:pPr>
+        <w:rPr>
+          <w:lang w:val="ro-RO"/>
+        </w:rPr>
+      </w:pPr>
     </w:p>
     <w:p>
       <w:pPr>
@@ -16597,14 +17714,14 @@
           <w:lang w:val="ro-RO"/>
         </w:rPr>
       </w:pPr>
-      <w:bookmarkStart w:id="38" w:name="_Toc535357672"/>
+      <w:bookmarkStart w:id="40" w:name="_Toc535704557"/>
       <w:r>
         <w:rPr>
           <w:lang w:val="ro-RO"/>
         </w:rPr>
         <w:t>Baza informațională</w:t>
       </w:r>
-      <w:bookmarkEnd w:id="38"/>
+      <w:bookmarkEnd w:id="40"/>
     </w:p>
     <w:p>
       <w:pPr>
@@ -16650,11 +17767,11 @@
       <w:pPr>
         <w:pStyle w:val="Heading1"/>
       </w:pPr>
-      <w:bookmarkStart w:id="39" w:name="_Toc535357673"/>
+      <w:bookmarkStart w:id="41" w:name="_Toc535704558"/>
       <w:r>
         <w:t>Proiectarea Tehnică</w:t>
       </w:r>
-      <w:bookmarkEnd w:id="39"/>
+      <w:bookmarkEnd w:id="41"/>
     </w:p>
     <w:p>
       <w:pPr>
@@ -16683,8 +17800,10 @@
           <w:lang w:val="ro-RO"/>
         </w:rPr>
       </w:pPr>
-      <w:bookmarkStart w:id="40" w:name="_Toc535357674"/>
-      <w:bookmarkEnd w:id="40"/>
+      <w:bookmarkStart w:id="42" w:name="_Toc535357674"/>
+      <w:bookmarkStart w:id="43" w:name="_Toc535704559"/>
+      <w:bookmarkEnd w:id="42"/>
+      <w:bookmarkEnd w:id="43"/>
     </w:p>
     <w:p>
       <w:pPr>
@@ -16697,14 +17816,14 @@
           <w:lang w:val="ro-RO"/>
         </w:rPr>
       </w:pPr>
-      <w:bookmarkStart w:id="41" w:name="_Toc535357675"/>
+      <w:bookmarkStart w:id="44" w:name="_Toc535704560"/>
       <w:r>
         <w:rPr>
           <w:lang w:val="ro-RO"/>
         </w:rPr>
         <w:t>Interfața</w:t>
       </w:r>
-      <w:bookmarkEnd w:id="41"/>
+      <w:bookmarkEnd w:id="44"/>
     </w:p>
     <w:p>
       <w:pPr>
@@ -16740,7 +17859,7 @@
           <w:lang w:val="ro-RO"/>
         </w:rPr>
       </w:pPr>
-      <w:bookmarkStart w:id="42" w:name="_Toc535357676"/>
+      <w:bookmarkStart w:id="45" w:name="_Toc535704561"/>
       <w:r>
         <w:rPr>
           <w:lang w:val="ro-RO"/>
@@ -16753,7 +17872,7 @@
         </w:rPr>
         <w:t>comenzilor</w:t>
       </w:r>
-      <w:bookmarkEnd w:id="42"/>
+      <w:bookmarkEnd w:id="45"/>
     </w:p>
     <w:p>
       <w:pPr>
@@ -16773,7 +17892,7 @@
           <w:lang w:val="ro-RO"/>
         </w:rPr>
       </w:pPr>
-      <w:bookmarkStart w:id="43" w:name="_Toc535357677"/>
+      <w:bookmarkStart w:id="46" w:name="_Toc535704562"/>
       <w:r>
         <w:rPr>
           <w:lang w:val="ro-RO"/>
@@ -16810,7 +17929,7 @@
         </w:rPr>
         <w:t xml:space="preserve"> MQTT</w:t>
       </w:r>
-      <w:bookmarkEnd w:id="43"/>
+      <w:bookmarkEnd w:id="46"/>
     </w:p>
     <w:p>
       <w:pPr>
@@ -16830,7 +17949,7 @@
           <w:lang w:val="ro-RO"/>
         </w:rPr>
       </w:pPr>
-      <w:bookmarkStart w:id="44" w:name="_Toc535357678"/>
+      <w:bookmarkStart w:id="47" w:name="_Toc535704563"/>
       <w:r>
         <w:rPr>
           <w:lang w:val="ro-RO"/>
@@ -16843,7 +17962,7 @@
         </w:rPr>
         <w:t xml:space="preserve"> rețelei neuronale pentru clasificare</w:t>
       </w:r>
-      <w:bookmarkEnd w:id="44"/>
+      <w:bookmarkEnd w:id="47"/>
     </w:p>
     <w:p>
       <w:pPr>
@@ -16863,14 +17982,14 @@
           <w:lang w:val="ro-RO"/>
         </w:rPr>
       </w:pPr>
-      <w:bookmarkStart w:id="45" w:name="_Toc535357679"/>
+      <w:bookmarkStart w:id="48" w:name="_Toc535704564"/>
       <w:r>
         <w:rPr>
           <w:lang w:val="ro-RO"/>
         </w:rPr>
         <w:t>Implementarea modulului de control Z-Wave</w:t>
       </w:r>
-      <w:bookmarkEnd w:id="45"/>
+      <w:bookmarkEnd w:id="48"/>
     </w:p>
     <w:p>
       <w:pPr>
@@ -16890,14 +18009,14 @@
       <w:pPr>
         <w:pStyle w:val="Heading1"/>
       </w:pPr>
-      <w:bookmarkStart w:id="46" w:name="_Toc535357680"/>
+      <w:bookmarkStart w:id="49" w:name="_Toc535704565"/>
       <w:r>
         <w:t>Limitări</w:t>
       </w:r>
       <w:r>
         <w:t xml:space="preserve"> și posibile îmbunătățiri viitoare</w:t>
       </w:r>
-      <w:bookmarkEnd w:id="46"/>
+      <w:bookmarkEnd w:id="49"/>
     </w:p>
     <w:p>
       <w:pPr>
@@ -16981,39 +18100,39 @@
           <w:highlight w:val="yellow"/>
           <w:lang w:val="ro-RO"/>
         </w:rPr>
+        <w:t xml:space="preserve">De regulă, primul capitol este unul cu caracter teoretic. În cadrul acestuia se introduc conceptele generale şi particulare în jurul cărora gravitează tema lucrării. </w:t>
+      </w:r>
+    </w:p>
+    <w:p>
+      <w:pPr>
+        <w:ind w:firstLine="567"/>
+        <w:rPr>
+          <w:sz w:val="24"/>
+          <w:szCs w:val="24"/>
+          <w:highlight w:val="yellow"/>
+          <w:lang w:val="ro-RO"/>
+        </w:rPr>
+      </w:pPr>
+    </w:p>
+    <w:p>
+      <w:pPr>
+        <w:ind w:firstLine="567"/>
+        <w:rPr>
+          <w:sz w:val="24"/>
+          <w:szCs w:val="24"/>
+          <w:highlight w:val="yellow"/>
+          <w:lang w:val="ro-RO"/>
+        </w:rPr>
+      </w:pPr>
+      <w:r>
+        <w:rPr>
+          <w:i/>
+          <w:sz w:val="24"/>
+          <w:szCs w:val="24"/>
+          <w:highlight w:val="yellow"/>
+          <w:lang w:val="ro-RO"/>
+        </w:rPr>
         <w:lastRenderedPageBreak/>
-        <w:t xml:space="preserve">De regulă, primul capitol este unul cu caracter teoretic. În cadrul acestuia se introduc conceptele generale şi particulare în jurul cărora gravitează tema lucrării. </w:t>
-      </w:r>
-    </w:p>
-    <w:p>
-      <w:pPr>
-        <w:ind w:firstLine="567"/>
-        <w:rPr>
-          <w:sz w:val="24"/>
-          <w:szCs w:val="24"/>
-          <w:highlight w:val="yellow"/>
-          <w:lang w:val="ro-RO"/>
-        </w:rPr>
-      </w:pPr>
-    </w:p>
-    <w:p>
-      <w:pPr>
-        <w:ind w:firstLine="567"/>
-        <w:rPr>
-          <w:sz w:val="24"/>
-          <w:szCs w:val="24"/>
-          <w:highlight w:val="yellow"/>
-          <w:lang w:val="ro-RO"/>
-        </w:rPr>
-      </w:pPr>
-      <w:r>
-        <w:rPr>
-          <w:i/>
-          <w:sz w:val="24"/>
-          <w:szCs w:val="24"/>
-          <w:highlight w:val="yellow"/>
-          <w:lang w:val="ro-RO"/>
-        </w:rPr>
         <w:t>Formatare „x.y Titlu subcapitol”</w:t>
       </w:r>
       <w:r>
@@ -17037,22 +18156,22 @@
           <w:highlight w:val="yellow"/>
         </w:rPr>
       </w:pPr>
-      <w:bookmarkStart w:id="47" w:name="_Toc512252952"/>
-      <w:bookmarkStart w:id="48" w:name="_Toc512258363"/>
-      <w:bookmarkStart w:id="49" w:name="_Toc512258417"/>
-      <w:bookmarkStart w:id="50" w:name="_Toc512258559"/>
-      <w:bookmarkStart w:id="51" w:name="_Toc535357681"/>
+      <w:bookmarkStart w:id="50" w:name="_Toc512252952"/>
+      <w:bookmarkStart w:id="51" w:name="_Toc512258363"/>
+      <w:bookmarkStart w:id="52" w:name="_Toc512258417"/>
+      <w:bookmarkStart w:id="53" w:name="_Toc512258559"/>
+      <w:bookmarkStart w:id="54" w:name="_Toc535704566"/>
       <w:r>
         <w:rPr>
           <w:highlight w:val="yellow"/>
         </w:rPr>
         <w:t>1.1.1 Titlu subcapitol</w:t>
       </w:r>
-      <w:bookmarkEnd w:id="47"/>
-      <w:bookmarkEnd w:id="48"/>
-      <w:bookmarkEnd w:id="49"/>
       <w:bookmarkEnd w:id="50"/>
       <w:bookmarkEnd w:id="51"/>
+      <w:bookmarkEnd w:id="52"/>
+      <w:bookmarkEnd w:id="53"/>
+      <w:bookmarkEnd w:id="54"/>
     </w:p>
     <w:p>
       <w:pPr>
@@ -17114,22 +18233,22 @@
           <w:highlight w:val="yellow"/>
         </w:rPr>
       </w:pPr>
-      <w:bookmarkStart w:id="52" w:name="_Toc512252953"/>
-      <w:bookmarkStart w:id="53" w:name="_Toc512258364"/>
-      <w:bookmarkStart w:id="54" w:name="_Toc512258418"/>
-      <w:bookmarkStart w:id="55" w:name="_Toc512258560"/>
-      <w:bookmarkStart w:id="56" w:name="_Toc535357682"/>
+      <w:bookmarkStart w:id="55" w:name="_Toc512252953"/>
+      <w:bookmarkStart w:id="56" w:name="_Toc512258364"/>
+      <w:bookmarkStart w:id="57" w:name="_Toc512258418"/>
+      <w:bookmarkStart w:id="58" w:name="_Toc512258560"/>
+      <w:bookmarkStart w:id="59" w:name="_Toc535704567"/>
       <w:r>
         <w:rPr>
           <w:highlight w:val="yellow"/>
         </w:rPr>
         <w:t>1.1.2 Titlu subcapitol</w:t>
       </w:r>
-      <w:bookmarkEnd w:id="52"/>
-      <w:bookmarkEnd w:id="53"/>
-      <w:bookmarkEnd w:id="54"/>
       <w:bookmarkEnd w:id="55"/>
       <w:bookmarkEnd w:id="56"/>
+      <w:bookmarkEnd w:id="57"/>
+      <w:bookmarkEnd w:id="58"/>
+      <w:bookmarkEnd w:id="59"/>
     </w:p>
     <w:p>
       <w:pPr>
@@ -17322,28 +18441,28 @@
           <w:highlight w:val="yellow"/>
           <w:lang w:val="ro-RO"/>
         </w:rPr>
+        <w:t xml:space="preserve">Pentru citate extinse (maxim 250 de cuvinte), indicaţi şi pagina corespunzătoare. „Conform Isărescu (2014, p.39), explicaţia este următoarea: ...”. Aveţi un exemplu de astfel de citare la începutul subcapitolului 1.2. </w:t>
+      </w:r>
+    </w:p>
+    <w:p>
+      <w:pPr>
+        <w:ind w:firstLine="567"/>
+        <w:rPr>
+          <w:sz w:val="24"/>
+          <w:szCs w:val="24"/>
+          <w:highlight w:val="yellow"/>
+          <w:lang w:val="ro-RO"/>
+        </w:rPr>
+      </w:pPr>
+      <w:r>
+        <w:rPr>
+          <w:i/>
+          <w:sz w:val="24"/>
+          <w:szCs w:val="24"/>
+          <w:highlight w:val="yellow"/>
+          <w:lang w:val="ro-RO"/>
+        </w:rPr>
         <w:lastRenderedPageBreak/>
-        <w:t xml:space="preserve">Pentru citate extinse (maxim 250 de cuvinte), indicaţi şi pagina corespunzătoare. „Conform Isărescu (2014, p.39), explicaţia este următoarea: ...”. Aveţi un exemplu de astfel de citare la începutul subcapitolului 1.2. </w:t>
-      </w:r>
-    </w:p>
-    <w:p>
-      <w:pPr>
-        <w:ind w:firstLine="567"/>
-        <w:rPr>
-          <w:sz w:val="24"/>
-          <w:szCs w:val="24"/>
-          <w:highlight w:val="yellow"/>
-          <w:lang w:val="ro-RO"/>
-        </w:rPr>
-      </w:pPr>
-      <w:r>
-        <w:rPr>
-          <w:i/>
-          <w:sz w:val="24"/>
-          <w:szCs w:val="24"/>
-          <w:highlight w:val="yellow"/>
-          <w:lang w:val="ro-RO"/>
-        </w:rPr>
         <w:t>Formatarea enumerărilor / numerotărilor</w:t>
       </w:r>
       <w:r>
@@ -17521,17 +18640,7 @@
           <w:highlight w:val="yellow"/>
           <w:lang w:val="ro-RO"/>
         </w:rPr>
-        <w:t xml:space="preserve">Nu folosiţi linii verticale (borders) pentru delimitarea coloanelor şi celulelor. De asemenea, o folosire minimală a liniilor orizontale (borders) creşte lizibilitatea datelor din </w:t>
-      </w:r>
-      <w:r>
-        <w:rPr>
-          <w:sz w:val="24"/>
-          <w:szCs w:val="24"/>
-          <w:highlight w:val="yellow"/>
-          <w:lang w:val="ro-RO"/>
-        </w:rPr>
-        <w:lastRenderedPageBreak/>
-        <w:t xml:space="preserve">tabel. Se recomandă folosirea liniilor orizontale pentru încadrarea capului de tabel şi parţial a ultimei linii. </w:t>
+        <w:t xml:space="preserve">Nu folosiţi linii verticale (borders) pentru delimitarea coloanelor şi celulelor. De asemenea, o folosire minimală a liniilor orizontale (borders) creşte lizibilitatea datelor din tabel. Se recomandă folosirea liniilor orizontale pentru încadrarea capului de tabel şi parţial a ultimei linii. </w:t>
       </w:r>
     </w:p>
     <w:p>
@@ -17585,6 +18694,7 @@
           <w:highlight w:val="yellow"/>
           <w:lang w:val="ro-RO"/>
         </w:rPr>
+        <w:lastRenderedPageBreak/>
         <w:t xml:space="preserve">În mod normal, tabelul trebuie să poate fi citit şi interpretat în mod independent de textul capitolului. Se recomandă ca explicaţiile necesare înţelegerii tabelului să apară imediat sub titlu, sub forma unor note, legende. În special sensul şi unităţile de măsură a valorilor raportate trebuie să fie clare.   </w:t>
       </w:r>
     </w:p>
@@ -17740,17 +18850,7 @@
           <w:highlight w:val="yellow"/>
           <w:lang w:val="ro-RO"/>
         </w:rPr>
-        <w:t xml:space="preserve">În cazul tabelelor se recomandă folosirea unui font de 11p şi spaţiere normală la 1 rând (single). Excepţii: „Tabel x” şi „Sursa ...” cu 6p spaţiu înainte de paragraf, respectiv după, pentru a delimita tabelul în interiorul textului. Elementele „Tabel x”, „Titlu tabel ...” şi eventuala „Sursă...” se aliniează centrat. Explicaţiile/legenda, aliniere justified. Celulele </w:t>
-      </w:r>
-      <w:r>
-        <w:rPr>
-          <w:sz w:val="24"/>
-          <w:szCs w:val="24"/>
-          <w:highlight w:val="yellow"/>
-          <w:lang w:val="ro-RO"/>
-        </w:rPr>
-        <w:lastRenderedPageBreak/>
-        <w:t>tabelului, aliniere după caz: stânga pentru text (</w:t>
+        <w:t>În cazul tabelelor se recomandă folosirea unui font de 11p şi spaţiere normală la 1 rând (single). Excepţii: „Tabel x” şi „Sursa ...” cu 6p spaţiu înainte de paragraf, respectiv după, pentru a delimita tabelul în interiorul textului. Elementele „Tabel x”, „Titlu tabel ...” şi eventuala „Sursă...” se aliniează centrat. Explicaţiile/legenda, aliniere justified. Celulele tabelului, aliniere după caz: stânga pentru text (</w:t>
       </w:r>
       <w:r>
         <w:rPr>
@@ -17842,8 +18942,8 @@
           <w:lang w:val="ro-RO"/>
         </w:rPr>
       </w:pPr>
-      <w:bookmarkStart w:id="57" w:name="_Toc512254117"/>
-      <w:bookmarkStart w:id="58" w:name="_Toc512258698"/>
+      <w:bookmarkStart w:id="60" w:name="_Toc512254117"/>
+      <w:bookmarkStart w:id="61" w:name="_Toc512258698"/>
       <w:r>
         <w:rPr>
           <w:b/>
@@ -17926,8 +19026,8 @@
         </w:rPr>
         <w:t xml:space="preserve"> Titlul concis și relevant al tabelului</w:t>
       </w:r>
-      <w:bookmarkEnd w:id="57"/>
-      <w:bookmarkEnd w:id="58"/>
+      <w:bookmarkEnd w:id="60"/>
+      <w:bookmarkEnd w:id="61"/>
     </w:p>
     <w:p>
       <w:pPr>
@@ -17944,6 +19044,7 @@
           <w:highlight w:val="yellow"/>
           <w:lang w:val="ro-RO"/>
         </w:rPr>
+        <w:lastRenderedPageBreak/>
         <w:t>Tabelul raportează principalele statistici legate de fenomenul .... (coloana „Text1”). Variabila „</w:t>
       </w:r>
       <w:r>
@@ -18591,8 +19692,17 @@
           <w:highlight w:val="yellow"/>
           <w:lang w:val="ro-RO"/>
         </w:rPr>
+        <w:t xml:space="preserve">la fel ca şi în cazul tabelelor, este interzisă folosirea excesivă a figurilor în cadrul lucrării. Este admisă gruparea mai multor figuri în aceeaşi pagină dar nu supradimensionarea forţată a unei singure figuri la dimensiunile paginii. Se interzic secvenţele de 2,3, ... pagini </w:t>
+      </w:r>
+      <w:r>
+        <w:rPr>
+          <w:sz w:val="24"/>
+          <w:szCs w:val="24"/>
+          <w:highlight w:val="yellow"/>
+          <w:lang w:val="ro-RO"/>
+        </w:rPr>
         <w:lastRenderedPageBreak/>
-        <w:t xml:space="preserve">la fel ca şi în cazul tabelelor, este interzisă folosirea excesivă a figurilor în cadrul lucrării. Este admisă gruparea mai multor figuri în aceeaşi pagină dar nu supradimensionarea forţată a unei singure figuri la dimensiunile paginii. Se interzic secvenţele de 2,3, ... pagini consecutive dedicate exclusiv graficelor/tabelelor. Dacă sunt </w:t>
+        <w:t xml:space="preserve">consecutive dedicate exclusiv graficelor/tabelelor. Dacă sunt </w:t>
       </w:r>
       <w:r>
         <w:rPr>
@@ -18711,7 +19821,7 @@
                     </pic:cNvPicPr>
                   </pic:nvPicPr>
                   <pic:blipFill>
-                    <a:blip r:embed="rId38">
+                    <a:blip r:embed="rId43">
                       <a:extLst>
                         <a:ext uri="{28A0092B-C50C-407E-A947-70E740481C1C}">
                           <a14:useLocalDpi xmlns:a14="http://schemas.microsoft.com/office/drawing/2010/main" val="0"/>
@@ -18756,7 +19866,7 @@
           <w:lang w:val="ro-RO"/>
         </w:rPr>
       </w:pPr>
-      <w:bookmarkStart w:id="59" w:name="_Toc512258664"/>
+      <w:bookmarkStart w:id="62" w:name="_Toc512258664"/>
       <w:r>
         <w:rPr>
           <w:b/>
@@ -18812,7 +19922,7 @@
         </w:rPr>
         <w:t xml:space="preserve"> Titlul concis și relevant al figurii</w:t>
       </w:r>
-      <w:bookmarkEnd w:id="59"/>
+      <w:bookmarkEnd w:id="62"/>
     </w:p>
     <w:p>
       <w:pPr>
@@ -18980,7 +20090,17 @@
           <w:highlight w:val="yellow"/>
           <w:lang w:val="ro-RO"/>
         </w:rPr>
-        <w:t>Se recomandă ca lucrarea de licență/disertație să urmeze, în linii mari, structura consacrată a unei lucrări științifice. Acest lucru presupune, pe lângă elaborarea unui prim capitol cu caracter teoretic, în cadrul căruia se introduc conceptele generale şi particulare în jurul cărora gravitează tema lucrării, redactarea unui capitol în care să se fixeze și să se descrie în detaliu cadrul metodologic al cercetării aflate la baza lucrării, respectiv a unui capitol în care să prezinte, interpreteze și discute rezultatele cercetării derulate.</w:t>
+        <w:t xml:space="preserve">Se recomandă ca lucrarea de licență/disertație să urmeze, în linii mari, structura consacrată a unei lucrări științifice. Acest lucru presupune, pe lângă elaborarea unui prim capitol cu caracter </w:t>
+      </w:r>
+      <w:r>
+        <w:rPr>
+          <w:sz w:val="24"/>
+          <w:szCs w:val="24"/>
+          <w:highlight w:val="yellow"/>
+          <w:lang w:val="ro-RO"/>
+        </w:rPr>
+        <w:lastRenderedPageBreak/>
+        <w:t>teoretic, în cadrul căruia se introduc conceptele generale şi particulare în jurul cărora gravitează tema lucrării, redactarea unui capitol în care să se fixeze și să se descrie în detaliu cadrul metodologic al cercetării aflate la baza lucrării, respectiv a unui capitol în care să prezinte, interpreteze și discute rezultatele cercetării derulate.</w:t>
       </w:r>
     </w:p>
     <w:p>
@@ -19248,6 +20368,7 @@
           <w:highlight w:val="yellow"/>
           <w:lang w:val="ro-RO"/>
         </w:rPr>
+        <w:lastRenderedPageBreak/>
         <w:t xml:space="preserve">Per ansamblu, dimensiunea lucrării de licență/disertație ar trebui să se încadreze între </w:t>
       </w:r>
       <w:r>
@@ -19308,7 +20429,7 @@
           <w:lang w:val="ro-RO"/>
         </w:rPr>
         <w:sectPr>
-          <w:headerReference w:type="default" r:id="rId39"/>
+          <w:headerReference w:type="default" r:id="rId44"/>
           <w:pgSz w:w="11907" w:h="16839" w:code="9"/>
           <w:pgMar w:top="1440" w:right="1440" w:bottom="1440" w:left="1440" w:header="720" w:footer="170" w:gutter="0"/>
           <w:cols w:space="720"/>
@@ -19320,20 +20441,20 @@
       <w:pPr>
         <w:pStyle w:val="Heading1"/>
       </w:pPr>
-      <w:bookmarkStart w:id="60" w:name="_Toc512252959"/>
-      <w:bookmarkStart w:id="61" w:name="_Toc512258370"/>
-      <w:bookmarkStart w:id="62" w:name="_Toc512258424"/>
-      <w:bookmarkStart w:id="63" w:name="_Toc512258566"/>
-      <w:bookmarkStart w:id="64" w:name="_Toc535357683"/>
+      <w:bookmarkStart w:id="63" w:name="_Toc512252959"/>
+      <w:bookmarkStart w:id="64" w:name="_Toc512258370"/>
+      <w:bookmarkStart w:id="65" w:name="_Toc512258424"/>
+      <w:bookmarkStart w:id="66" w:name="_Toc512258566"/>
+      <w:bookmarkStart w:id="67" w:name="_Toc535704568"/>
       <w:r>
         <w:lastRenderedPageBreak/>
         <w:t>Concluzii</w:t>
       </w:r>
-      <w:bookmarkEnd w:id="60"/>
-      <w:bookmarkEnd w:id="61"/>
-      <w:bookmarkEnd w:id="62"/>
       <w:bookmarkEnd w:id="63"/>
       <w:bookmarkEnd w:id="64"/>
+      <w:bookmarkEnd w:id="65"/>
+      <w:bookmarkEnd w:id="66"/>
+      <w:bookmarkEnd w:id="67"/>
     </w:p>
     <w:p>
       <w:pPr>
@@ -20028,10 +21149,10 @@
           <w:lang w:val="ro-RO"/>
         </w:rPr>
       </w:pPr>
-      <w:bookmarkStart w:id="65" w:name="_Toc512252960"/>
-      <w:bookmarkStart w:id="66" w:name="_Toc512258371"/>
-      <w:bookmarkStart w:id="67" w:name="_Toc512258425"/>
-      <w:bookmarkStart w:id="68" w:name="_Toc512258567"/>
+      <w:bookmarkStart w:id="68" w:name="_Toc512252960"/>
+      <w:bookmarkStart w:id="69" w:name="_Toc512258371"/>
+      <w:bookmarkStart w:id="70" w:name="_Toc512258425"/>
+      <w:bookmarkStart w:id="71" w:name="_Toc512258567"/>
       <w:r>
         <w:rPr>
           <w:lang w:val="ro-RO"/>
@@ -20043,16 +21164,16 @@
       <w:pPr>
         <w:pStyle w:val="Heading1"/>
       </w:pPr>
-      <w:bookmarkStart w:id="69" w:name="_Toc535357684"/>
+      <w:bookmarkStart w:id="72" w:name="_Toc535704569"/>
       <w:r>
         <w:lastRenderedPageBreak/>
         <w:t>Bibliografie</w:t>
       </w:r>
-      <w:bookmarkEnd w:id="65"/>
-      <w:bookmarkEnd w:id="66"/>
-      <w:bookmarkEnd w:id="67"/>
       <w:bookmarkEnd w:id="68"/>
       <w:bookmarkEnd w:id="69"/>
+      <w:bookmarkEnd w:id="70"/>
+      <w:bookmarkEnd w:id="71"/>
+      <w:bookmarkEnd w:id="72"/>
     </w:p>
     <w:p>
       <w:pPr>
@@ -20573,7 +21694,7 @@
         </w:rPr>
         <w:t xml:space="preserve">SSRN: </w:t>
       </w:r>
-      <w:hyperlink r:id="rId40" w:history="1">
+      <w:hyperlink r:id="rId45" w:history="1">
         <w:r>
           <w:rPr>
             <w:rStyle w:val="Hyperlink"/>
@@ -20640,7 +21761,7 @@
         </w:rPr>
         <w:t xml:space="preserve">*** Dăianu, D., Criza zonei euro şi cea geopolitică frânează „Noua Europă”,  </w:t>
       </w:r>
-      <w:hyperlink r:id="rId41" w:history="1">
+      <w:hyperlink r:id="rId46" w:history="1">
         <w:r>
           <w:rPr>
             <w:rStyle w:val="Hyperlink"/>
@@ -21079,11 +22200,11 @@
         </w:rPr>
         <w:br w:type="page"/>
       </w:r>
-      <w:bookmarkStart w:id="70" w:name="_Toc512252961"/>
-      <w:bookmarkStart w:id="71" w:name="_Toc512258372"/>
-      <w:bookmarkStart w:id="72" w:name="_Toc512258426"/>
-      <w:bookmarkStart w:id="73" w:name="_Toc512258568"/>
-      <w:bookmarkStart w:id="74" w:name="_Toc535357685"/>
+      <w:bookmarkStart w:id="73" w:name="_Toc512252961"/>
+      <w:bookmarkStart w:id="74" w:name="_Toc512258372"/>
+      <w:bookmarkStart w:id="75" w:name="_Toc512258426"/>
+      <w:bookmarkStart w:id="76" w:name="_Toc512258568"/>
+      <w:bookmarkStart w:id="77" w:name="_Toc535704570"/>
       <w:r>
         <w:lastRenderedPageBreak/>
         <w:t>Anex</w:t>
@@ -21091,11 +22212,11 @@
       <w:r>
         <w:t>e</w:t>
       </w:r>
-      <w:bookmarkEnd w:id="70"/>
-      <w:bookmarkEnd w:id="71"/>
-      <w:bookmarkEnd w:id="72"/>
       <w:bookmarkEnd w:id="73"/>
       <w:bookmarkEnd w:id="74"/>
+      <w:bookmarkEnd w:id="75"/>
+      <w:bookmarkEnd w:id="76"/>
+      <w:bookmarkEnd w:id="77"/>
     </w:p>
     <w:p>
       <w:pPr>
@@ -21632,7 +22753,7 @@
                           <pic:cNvPicPr/>
                         </pic:nvPicPr>
                         <pic:blipFill>
-                          <a:blip r:embed="rId42"/>
+                          <a:blip r:embed="rId47"/>
                           <a:stretch>
                             <a:fillRect/>
                           </a:stretch>
@@ -21690,7 +22811,7 @@
                           </pic:cNvPicPr>
                         </pic:nvPicPr>
                         <pic:blipFill>
-                          <a:blip r:embed="rId43">
+                          <a:blip r:embed="rId48">
                             <a:extLst>
                               <a:ext uri="{28A0092B-C50C-407E-A947-70E740481C1C}">
                                 <a14:useLocalDpi xmlns:a14="http://schemas.microsoft.com/office/drawing/2010/main" val="0"/>
@@ -21752,8 +22873,8 @@
       </w:pPr>
     </w:p>
     <w:sectPr>
-      <w:headerReference w:type="default" r:id="rId44"/>
-      <w:footerReference w:type="default" r:id="rId45"/>
+      <w:headerReference w:type="default" r:id="rId49"/>
+      <w:footerReference w:type="default" r:id="rId50"/>
       <w:pgSz w:w="11907" w:h="16839" w:code="9"/>
       <w:pgMar w:top="1440" w:right="1440" w:bottom="1440" w:left="1440" w:header="720" w:footer="170" w:gutter="0"/>
       <w:cols w:space="720"/>
@@ -21875,7 +22996,7 @@
           <w:rPr>
             <w:noProof/>
           </w:rPr>
-          <w:t>16</w:t>
+          <w:t>27</w:t>
         </w:r>
         <w:r>
           <w:rPr>
@@ -21928,7 +23049,7 @@
           <w:rPr>
             <w:noProof/>
           </w:rPr>
-          <w:t>35</w:t>
+          <w:t>38</w:t>
         </w:r>
         <w:r>
           <w:rPr>
@@ -23924,6 +25045,119 @@
     </w:lvl>
   </w:abstractNum>
   <w:abstractNum w:abstractNumId="13" w15:restartNumberingAfterBreak="0">
+    <w:nsid w:val="229025C4"/>
+    <w:multiLevelType w:val="hybridMultilevel"/>
+    <w:tmpl w:val="F99C7432"/>
+    <w:lvl w:ilvl="0" w:tplc="04090001">
+      <w:start w:val="1"/>
+      <w:numFmt w:val="bullet"/>
+      <w:lvlText w:val=""/>
+      <w:lvlJc w:val="left"/>
+      <w:pPr>
+        <w:ind w:left="720" w:hanging="360"/>
+      </w:pPr>
+      <w:rPr>
+        <w:rFonts w:ascii="Symbol" w:hAnsi="Symbol" w:hint="default"/>
+      </w:rPr>
+    </w:lvl>
+    <w:lvl w:ilvl="1" w:tplc="04090003" w:tentative="1">
+      <w:start w:val="1"/>
+      <w:numFmt w:val="bullet"/>
+      <w:lvlText w:val="o"/>
+      <w:lvlJc w:val="left"/>
+      <w:pPr>
+        <w:ind w:left="1440" w:hanging="360"/>
+      </w:pPr>
+      <w:rPr>
+        <w:rFonts w:ascii="Courier New" w:hAnsi="Courier New" w:cs="Courier New" w:hint="default"/>
+      </w:rPr>
+    </w:lvl>
+    <w:lvl w:ilvl="2" w:tplc="04090005" w:tentative="1">
+      <w:start w:val="1"/>
+      <w:numFmt w:val="bullet"/>
+      <w:lvlText w:val=""/>
+      <w:lvlJc w:val="left"/>
+      <w:pPr>
+        <w:ind w:left="2160" w:hanging="360"/>
+      </w:pPr>
+      <w:rPr>
+        <w:rFonts w:ascii="Wingdings" w:hAnsi="Wingdings" w:hint="default"/>
+      </w:rPr>
+    </w:lvl>
+    <w:lvl w:ilvl="3" w:tplc="04090001" w:tentative="1">
+      <w:start w:val="1"/>
+      <w:numFmt w:val="bullet"/>
+      <w:lvlText w:val=""/>
+      <w:lvlJc w:val="left"/>
+      <w:pPr>
+        <w:ind w:left="2880" w:hanging="360"/>
+      </w:pPr>
+      <w:rPr>
+        <w:rFonts w:ascii="Symbol" w:hAnsi="Symbol" w:hint="default"/>
+      </w:rPr>
+    </w:lvl>
+    <w:lvl w:ilvl="4" w:tplc="04090003" w:tentative="1">
+      <w:start w:val="1"/>
+      <w:numFmt w:val="bullet"/>
+      <w:lvlText w:val="o"/>
+      <w:lvlJc w:val="left"/>
+      <w:pPr>
+        <w:ind w:left="3600" w:hanging="360"/>
+      </w:pPr>
+      <w:rPr>
+        <w:rFonts w:ascii="Courier New" w:hAnsi="Courier New" w:cs="Courier New" w:hint="default"/>
+      </w:rPr>
+    </w:lvl>
+    <w:lvl w:ilvl="5" w:tplc="04090005" w:tentative="1">
+      <w:start w:val="1"/>
+      <w:numFmt w:val="bullet"/>
+      <w:lvlText w:val=""/>
+      <w:lvlJc w:val="left"/>
+      <w:pPr>
+        <w:ind w:left="4320" w:hanging="360"/>
+      </w:pPr>
+      <w:rPr>
+        <w:rFonts w:ascii="Wingdings" w:hAnsi="Wingdings" w:hint="default"/>
+      </w:rPr>
+    </w:lvl>
+    <w:lvl w:ilvl="6" w:tplc="04090001" w:tentative="1">
+      <w:start w:val="1"/>
+      <w:numFmt w:val="bullet"/>
+      <w:lvlText w:val=""/>
+      <w:lvlJc w:val="left"/>
+      <w:pPr>
+        <w:ind w:left="5040" w:hanging="360"/>
+      </w:pPr>
+      <w:rPr>
+        <w:rFonts w:ascii="Symbol" w:hAnsi="Symbol" w:hint="default"/>
+      </w:rPr>
+    </w:lvl>
+    <w:lvl w:ilvl="7" w:tplc="04090003" w:tentative="1">
+      <w:start w:val="1"/>
+      <w:numFmt w:val="bullet"/>
+      <w:lvlText w:val="o"/>
+      <w:lvlJc w:val="left"/>
+      <w:pPr>
+        <w:ind w:left="5760" w:hanging="360"/>
+      </w:pPr>
+      <w:rPr>
+        <w:rFonts w:ascii="Courier New" w:hAnsi="Courier New" w:cs="Courier New" w:hint="default"/>
+      </w:rPr>
+    </w:lvl>
+    <w:lvl w:ilvl="8" w:tplc="04090005" w:tentative="1">
+      <w:start w:val="1"/>
+      <w:numFmt w:val="bullet"/>
+      <w:lvlText w:val=""/>
+      <w:lvlJc w:val="left"/>
+      <w:pPr>
+        <w:ind w:left="6480" w:hanging="360"/>
+      </w:pPr>
+      <w:rPr>
+        <w:rFonts w:ascii="Wingdings" w:hAnsi="Wingdings" w:hint="default"/>
+      </w:rPr>
+    </w:lvl>
+  </w:abstractNum>
+  <w:abstractNum w:abstractNumId="14" w15:restartNumberingAfterBreak="0">
     <w:nsid w:val="22DE4F9B"/>
     <w:multiLevelType w:val="hybridMultilevel"/>
     <w:tmpl w:val="4EBC0BB6"/>
@@ -24036,7 +25270,7 @@
       </w:rPr>
     </w:lvl>
   </w:abstractNum>
-  <w:abstractNum w:abstractNumId="14" w15:restartNumberingAfterBreak="0">
+  <w:abstractNum w:abstractNumId="15" w15:restartNumberingAfterBreak="0">
     <w:nsid w:val="23CD19A3"/>
     <w:multiLevelType w:val="hybridMultilevel"/>
     <w:tmpl w:val="5D04E24A"/>
@@ -24122,7 +25356,7 @@
       </w:pPr>
     </w:lvl>
   </w:abstractNum>
-  <w:abstractNum w:abstractNumId="15" w15:restartNumberingAfterBreak="0">
+  <w:abstractNum w:abstractNumId="16" w15:restartNumberingAfterBreak="0">
     <w:nsid w:val="29393528"/>
     <w:multiLevelType w:val="hybridMultilevel"/>
     <w:tmpl w:val="0B46C39A"/>
@@ -24235,7 +25469,7 @@
       </w:rPr>
     </w:lvl>
   </w:abstractNum>
-  <w:abstractNum w:abstractNumId="16" w15:restartNumberingAfterBreak="0">
+  <w:abstractNum w:abstractNumId="17" w15:restartNumberingAfterBreak="0">
     <w:nsid w:val="2D195264"/>
     <w:multiLevelType w:val="multilevel"/>
     <w:tmpl w:val="158032A2"/>
@@ -24348,7 +25582,7 @@
       </w:rPr>
     </w:lvl>
   </w:abstractNum>
-  <w:abstractNum w:abstractNumId="17" w15:restartNumberingAfterBreak="0">
+  <w:abstractNum w:abstractNumId="18" w15:restartNumberingAfterBreak="0">
     <w:nsid w:val="2DC346FB"/>
     <w:multiLevelType w:val="hybridMultilevel"/>
     <w:tmpl w:val="84CE4FBA"/>
@@ -24461,7 +25695,7 @@
       </w:rPr>
     </w:lvl>
   </w:abstractNum>
-  <w:abstractNum w:abstractNumId="18" w15:restartNumberingAfterBreak="0">
+  <w:abstractNum w:abstractNumId="19" w15:restartNumberingAfterBreak="0">
     <w:nsid w:val="352B0103"/>
     <w:multiLevelType w:val="multilevel"/>
     <w:tmpl w:val="7D023B4C"/>
@@ -24574,7 +25808,7 @@
       </w:rPr>
     </w:lvl>
   </w:abstractNum>
-  <w:abstractNum w:abstractNumId="19" w15:restartNumberingAfterBreak="0">
+  <w:abstractNum w:abstractNumId="20" w15:restartNumberingAfterBreak="0">
     <w:nsid w:val="3B3104D7"/>
     <w:multiLevelType w:val="hybridMultilevel"/>
     <w:tmpl w:val="538A6E88"/>
@@ -24660,7 +25894,7 @@
       </w:pPr>
     </w:lvl>
   </w:abstractNum>
-  <w:abstractNum w:abstractNumId="20" w15:restartNumberingAfterBreak="0">
+  <w:abstractNum w:abstractNumId="21" w15:restartNumberingAfterBreak="0">
     <w:nsid w:val="40CC0F34"/>
     <w:multiLevelType w:val="multilevel"/>
     <w:tmpl w:val="6CD80ED8"/>
@@ -24827,7 +26061,7 @@
       </w:rPr>
     </w:lvl>
   </w:abstractNum>
-  <w:abstractNum w:abstractNumId="21" w15:restartNumberingAfterBreak="0">
+  <w:abstractNum w:abstractNumId="22" w15:restartNumberingAfterBreak="0">
     <w:nsid w:val="412320E6"/>
     <w:multiLevelType w:val="multilevel"/>
     <w:tmpl w:val="207A6100"/>
@@ -24940,7 +26174,7 @@
       </w:rPr>
     </w:lvl>
   </w:abstractNum>
-  <w:abstractNum w:abstractNumId="22" w15:restartNumberingAfterBreak="0">
+  <w:abstractNum w:abstractNumId="23" w15:restartNumberingAfterBreak="0">
     <w:nsid w:val="44C92502"/>
     <w:multiLevelType w:val="multilevel"/>
     <w:tmpl w:val="6CD80ED8"/>
@@ -25107,7 +26341,7 @@
       </w:rPr>
     </w:lvl>
   </w:abstractNum>
-  <w:abstractNum w:abstractNumId="23" w15:restartNumberingAfterBreak="0">
+  <w:abstractNum w:abstractNumId="24" w15:restartNumberingAfterBreak="0">
     <w:nsid w:val="46987B60"/>
     <w:multiLevelType w:val="multilevel"/>
     <w:tmpl w:val="46AA7E70"/>
@@ -25274,7 +26508,7 @@
       </w:rPr>
     </w:lvl>
   </w:abstractNum>
-  <w:abstractNum w:abstractNumId="24" w15:restartNumberingAfterBreak="0">
+  <w:abstractNum w:abstractNumId="25" w15:restartNumberingAfterBreak="0">
     <w:nsid w:val="46C35AA6"/>
     <w:multiLevelType w:val="hybridMultilevel"/>
     <w:tmpl w:val="A8CC4A04"/>
@@ -25387,7 +26621,7 @@
       </w:rPr>
     </w:lvl>
   </w:abstractNum>
-  <w:abstractNum w:abstractNumId="25" w15:restartNumberingAfterBreak="0">
+  <w:abstractNum w:abstractNumId="26" w15:restartNumberingAfterBreak="0">
     <w:nsid w:val="47154644"/>
     <w:multiLevelType w:val="hybridMultilevel"/>
     <w:tmpl w:val="D7A0B550"/>
@@ -25500,7 +26734,7 @@
       </w:rPr>
     </w:lvl>
   </w:abstractNum>
-  <w:abstractNum w:abstractNumId="26" w15:restartNumberingAfterBreak="0">
+  <w:abstractNum w:abstractNumId="27" w15:restartNumberingAfterBreak="0">
     <w:nsid w:val="490F11DB"/>
     <w:multiLevelType w:val="multilevel"/>
     <w:tmpl w:val="4A727444"/>
@@ -25619,7 +26853,7 @@
       </w:rPr>
     </w:lvl>
   </w:abstractNum>
-  <w:abstractNum w:abstractNumId="27" w15:restartNumberingAfterBreak="0">
+  <w:abstractNum w:abstractNumId="28" w15:restartNumberingAfterBreak="0">
     <w:nsid w:val="503673C6"/>
     <w:multiLevelType w:val="hybridMultilevel"/>
     <w:tmpl w:val="6F06AD1E"/>
@@ -25731,7 +26965,7 @@
       </w:rPr>
     </w:lvl>
   </w:abstractNum>
-  <w:abstractNum w:abstractNumId="28" w15:restartNumberingAfterBreak="0">
+  <w:abstractNum w:abstractNumId="29" w15:restartNumberingAfterBreak="0">
     <w:nsid w:val="538E2CD8"/>
     <w:multiLevelType w:val="hybridMultilevel"/>
     <w:tmpl w:val="365E4248"/>
@@ -25844,7 +27078,7 @@
       </w:rPr>
     </w:lvl>
   </w:abstractNum>
-  <w:abstractNum w:abstractNumId="29" w15:restartNumberingAfterBreak="0">
+  <w:abstractNum w:abstractNumId="30" w15:restartNumberingAfterBreak="0">
     <w:nsid w:val="575E7F62"/>
     <w:multiLevelType w:val="hybridMultilevel"/>
     <w:tmpl w:val="4F748756"/>
@@ -25957,7 +27191,7 @@
       </w:rPr>
     </w:lvl>
   </w:abstractNum>
-  <w:abstractNum w:abstractNumId="30" w15:restartNumberingAfterBreak="0">
+  <w:abstractNum w:abstractNumId="31" w15:restartNumberingAfterBreak="0">
     <w:nsid w:val="5A3F5F61"/>
     <w:multiLevelType w:val="hybridMultilevel"/>
     <w:tmpl w:val="7E3AFA00"/>
@@ -26069,7 +27303,7 @@
       </w:rPr>
     </w:lvl>
   </w:abstractNum>
-  <w:abstractNum w:abstractNumId="31" w15:restartNumberingAfterBreak="0">
+  <w:abstractNum w:abstractNumId="32" w15:restartNumberingAfterBreak="0">
     <w:nsid w:val="5B384CFB"/>
     <w:multiLevelType w:val="multilevel"/>
     <w:tmpl w:val="0409001F"/>
@@ -26155,7 +27389,7 @@
       </w:pPr>
     </w:lvl>
   </w:abstractNum>
-  <w:abstractNum w:abstractNumId="32" w15:restartNumberingAfterBreak="0">
+  <w:abstractNum w:abstractNumId="33" w15:restartNumberingAfterBreak="0">
     <w:nsid w:val="61F94C59"/>
     <w:multiLevelType w:val="hybridMultilevel"/>
     <w:tmpl w:val="7D886AAE"/>
@@ -26241,7 +27475,7 @@
       </w:pPr>
     </w:lvl>
   </w:abstractNum>
-  <w:abstractNum w:abstractNumId="33" w15:restartNumberingAfterBreak="0">
+  <w:abstractNum w:abstractNumId="34" w15:restartNumberingAfterBreak="0">
     <w:nsid w:val="65A66BDA"/>
     <w:multiLevelType w:val="hybridMultilevel"/>
     <w:tmpl w:val="03701F5A"/>
@@ -26330,7 +27564,7 @@
       </w:pPr>
     </w:lvl>
   </w:abstractNum>
-  <w:abstractNum w:abstractNumId="34" w15:restartNumberingAfterBreak="0">
+  <w:abstractNum w:abstractNumId="35" w15:restartNumberingAfterBreak="0">
     <w:nsid w:val="663C6204"/>
     <w:multiLevelType w:val="multilevel"/>
     <w:tmpl w:val="1FE4AEDC"/>
@@ -26443,7 +27677,7 @@
       </w:rPr>
     </w:lvl>
   </w:abstractNum>
-  <w:abstractNum w:abstractNumId="35" w15:restartNumberingAfterBreak="0">
+  <w:abstractNum w:abstractNumId="36" w15:restartNumberingAfterBreak="0">
     <w:nsid w:val="66FD531D"/>
     <w:multiLevelType w:val="hybridMultilevel"/>
     <w:tmpl w:val="871809AE"/>
@@ -26556,7 +27790,7 @@
       </w:rPr>
     </w:lvl>
   </w:abstractNum>
-  <w:abstractNum w:abstractNumId="36" w15:restartNumberingAfterBreak="0">
+  <w:abstractNum w:abstractNumId="37" w15:restartNumberingAfterBreak="0">
     <w:nsid w:val="685A1A92"/>
     <w:multiLevelType w:val="hybridMultilevel"/>
     <w:tmpl w:val="EFD0C326"/>
@@ -26669,7 +27903,7 @@
       </w:rPr>
     </w:lvl>
   </w:abstractNum>
-  <w:abstractNum w:abstractNumId="37" w15:restartNumberingAfterBreak="0">
+  <w:abstractNum w:abstractNumId="38" w15:restartNumberingAfterBreak="0">
     <w:nsid w:val="693317AD"/>
     <w:multiLevelType w:val="multilevel"/>
     <w:tmpl w:val="0409001F"/>
@@ -26755,7 +27989,7 @@
       </w:pPr>
     </w:lvl>
   </w:abstractNum>
-  <w:abstractNum w:abstractNumId="38" w15:restartNumberingAfterBreak="0">
+  <w:abstractNum w:abstractNumId="39" w15:restartNumberingAfterBreak="0">
     <w:nsid w:val="6DE52A0D"/>
     <w:multiLevelType w:val="hybridMultilevel"/>
     <w:tmpl w:val="D144DF12"/>
@@ -26868,7 +28102,7 @@
       </w:rPr>
     </w:lvl>
   </w:abstractNum>
-  <w:abstractNum w:abstractNumId="39" w15:restartNumberingAfterBreak="0">
+  <w:abstractNum w:abstractNumId="40" w15:restartNumberingAfterBreak="0">
     <w:nsid w:val="706F270E"/>
     <w:multiLevelType w:val="hybridMultilevel"/>
     <w:tmpl w:val="591A9884"/>
@@ -27011,7 +28245,96 @@
       </w:pPr>
     </w:lvl>
   </w:abstractNum>
-  <w:abstractNum w:abstractNumId="40" w15:restartNumberingAfterBreak="0">
+  <w:abstractNum w:abstractNumId="41" w15:restartNumberingAfterBreak="0">
+    <w:nsid w:val="76C53145"/>
+    <w:multiLevelType w:val="hybridMultilevel"/>
+    <w:tmpl w:val="7A64A9FE"/>
+    <w:lvl w:ilvl="0" w:tplc="0409000F">
+      <w:start w:val="1"/>
+      <w:numFmt w:val="decimal"/>
+      <w:lvlText w:val="%1."/>
+      <w:lvlJc w:val="left"/>
+      <w:pPr>
+        <w:ind w:left="720" w:hanging="360"/>
+      </w:pPr>
+    </w:lvl>
+    <w:lvl w:ilvl="1" w:tplc="04090001">
+      <w:start w:val="1"/>
+      <w:numFmt w:val="bullet"/>
+      <w:lvlText w:val=""/>
+      <w:lvlJc w:val="left"/>
+      <w:pPr>
+        <w:ind w:left="1440" w:hanging="360"/>
+      </w:pPr>
+      <w:rPr>
+        <w:rFonts w:ascii="Symbol" w:hAnsi="Symbol" w:hint="default"/>
+      </w:rPr>
+    </w:lvl>
+    <w:lvl w:ilvl="2" w:tplc="0409001B" w:tentative="1">
+      <w:start w:val="1"/>
+      <w:numFmt w:val="lowerRoman"/>
+      <w:lvlText w:val="%3."/>
+      <w:lvlJc w:val="right"/>
+      <w:pPr>
+        <w:ind w:left="2160" w:hanging="180"/>
+      </w:pPr>
+    </w:lvl>
+    <w:lvl w:ilvl="3" w:tplc="0409000F" w:tentative="1">
+      <w:start w:val="1"/>
+      <w:numFmt w:val="decimal"/>
+      <w:lvlText w:val="%4."/>
+      <w:lvlJc w:val="left"/>
+      <w:pPr>
+        <w:ind w:left="2880" w:hanging="360"/>
+      </w:pPr>
+    </w:lvl>
+    <w:lvl w:ilvl="4" w:tplc="04090019" w:tentative="1">
+      <w:start w:val="1"/>
+      <w:numFmt w:val="lowerLetter"/>
+      <w:lvlText w:val="%5."/>
+      <w:lvlJc w:val="left"/>
+      <w:pPr>
+        <w:ind w:left="3600" w:hanging="360"/>
+      </w:pPr>
+    </w:lvl>
+    <w:lvl w:ilvl="5" w:tplc="0409001B" w:tentative="1">
+      <w:start w:val="1"/>
+      <w:numFmt w:val="lowerRoman"/>
+      <w:lvlText w:val="%6."/>
+      <w:lvlJc w:val="right"/>
+      <w:pPr>
+        <w:ind w:left="4320" w:hanging="180"/>
+      </w:pPr>
+    </w:lvl>
+    <w:lvl w:ilvl="6" w:tplc="0409000F" w:tentative="1">
+      <w:start w:val="1"/>
+      <w:numFmt w:val="decimal"/>
+      <w:lvlText w:val="%7."/>
+      <w:lvlJc w:val="left"/>
+      <w:pPr>
+        <w:ind w:left="5040" w:hanging="360"/>
+      </w:pPr>
+    </w:lvl>
+    <w:lvl w:ilvl="7" w:tplc="04090019" w:tentative="1">
+      <w:start w:val="1"/>
+      <w:numFmt w:val="lowerLetter"/>
+      <w:lvlText w:val="%8."/>
+      <w:lvlJc w:val="left"/>
+      <w:pPr>
+        <w:ind w:left="5760" w:hanging="360"/>
+      </w:pPr>
+    </w:lvl>
+    <w:lvl w:ilvl="8" w:tplc="0409001B" w:tentative="1">
+      <w:start w:val="1"/>
+      <w:numFmt w:val="lowerRoman"/>
+      <w:lvlText w:val="%9."/>
+      <w:lvlJc w:val="right"/>
+      <w:pPr>
+        <w:ind w:left="6480" w:hanging="180"/>
+      </w:pPr>
+    </w:lvl>
+  </w:abstractNum>
+  <w:abstractNum w:abstractNumId="42" w15:restartNumberingAfterBreak="0">
     <w:nsid w:val="79AE592E"/>
     <w:multiLevelType w:val="hybridMultilevel"/>
     <w:tmpl w:val="E14CC4E0"/>
@@ -27100,7 +28423,7 @@
       </w:pPr>
     </w:lvl>
   </w:abstractNum>
-  <w:abstractNum w:abstractNumId="41" w15:restartNumberingAfterBreak="0">
+  <w:abstractNum w:abstractNumId="43" w15:restartNumberingAfterBreak="0">
     <w:nsid w:val="7CB50E44"/>
     <w:multiLevelType w:val="multilevel"/>
     <w:tmpl w:val="46AA7E70"/>
@@ -27267,7 +28590,7 @@
       </w:rPr>
     </w:lvl>
   </w:abstractNum>
-  <w:abstractNum w:abstractNumId="42" w15:restartNumberingAfterBreak="0">
+  <w:abstractNum w:abstractNumId="44" w15:restartNumberingAfterBreak="0">
     <w:nsid w:val="7FE66948"/>
     <w:multiLevelType w:val="hybridMultilevel"/>
     <w:tmpl w:val="C908AF22"/>
@@ -27354,34 +28677,34 @@
     </w:lvl>
   </w:abstractNum>
   <w:num w:numId="1">
-    <w:abstractNumId w:val="21"/>
+    <w:abstractNumId w:val="22"/>
   </w:num>
   <w:num w:numId="2">
-    <w:abstractNumId w:val="34"/>
+    <w:abstractNumId w:val="35"/>
   </w:num>
   <w:num w:numId="3">
-    <w:abstractNumId w:val="16"/>
+    <w:abstractNumId w:val="17"/>
   </w:num>
   <w:num w:numId="4">
-    <w:abstractNumId w:val="28"/>
+    <w:abstractNumId w:val="29"/>
   </w:num>
   <w:num w:numId="5">
-    <w:abstractNumId w:val="33"/>
+    <w:abstractNumId w:val="34"/>
   </w:num>
   <w:num w:numId="6">
     <w:abstractNumId w:val="10"/>
   </w:num>
   <w:num w:numId="7">
-    <w:abstractNumId w:val="40"/>
+    <w:abstractNumId w:val="42"/>
   </w:num>
   <w:num w:numId="8">
-    <w:abstractNumId w:val="24"/>
+    <w:abstractNumId w:val="25"/>
   </w:num>
   <w:num w:numId="9">
-    <w:abstractNumId w:val="27"/>
+    <w:abstractNumId w:val="28"/>
   </w:num>
   <w:num w:numId="10">
-    <w:abstractNumId w:val="30"/>
+    <w:abstractNumId w:val="31"/>
   </w:num>
   <w:num w:numId="11">
     <w:abstractNumId w:val="4"/>
@@ -27390,19 +28713,19 @@
     <w:abstractNumId w:val="11"/>
   </w:num>
   <w:num w:numId="13">
-    <w:abstractNumId w:val="23"/>
+    <w:abstractNumId w:val="24"/>
   </w:num>
   <w:num w:numId="14">
-    <w:abstractNumId w:val="39"/>
+    <w:abstractNumId w:val="40"/>
   </w:num>
   <w:num w:numId="15">
-    <w:abstractNumId w:val="36"/>
+    <w:abstractNumId w:val="37"/>
   </w:num>
   <w:num w:numId="16">
-    <w:abstractNumId w:val="20"/>
+    <w:abstractNumId w:val="21"/>
   </w:num>
   <w:num w:numId="17">
-    <w:abstractNumId w:val="22"/>
+    <w:abstractNumId w:val="23"/>
   </w:num>
   <w:num w:numId="18">
     <w:abstractNumId w:val="12"/>
@@ -27411,49 +28734,49 @@
     <w:abstractNumId w:val="9"/>
   </w:num>
   <w:num w:numId="20">
-    <w:abstractNumId w:val="25"/>
+    <w:abstractNumId w:val="26"/>
   </w:num>
   <w:num w:numId="21">
-    <w:abstractNumId w:val="38"/>
+    <w:abstractNumId w:val="39"/>
   </w:num>
   <w:num w:numId="22">
-    <w:abstractNumId w:val="13"/>
+    <w:abstractNumId w:val="14"/>
   </w:num>
   <w:num w:numId="23">
-    <w:abstractNumId w:val="42"/>
+    <w:abstractNumId w:val="44"/>
   </w:num>
   <w:num w:numId="24">
     <w:abstractNumId w:val="8"/>
   </w:num>
   <w:num w:numId="25">
-    <w:abstractNumId w:val="29"/>
+    <w:abstractNumId w:val="30"/>
   </w:num>
   <w:num w:numId="26">
-    <w:abstractNumId w:val="35"/>
+    <w:abstractNumId w:val="36"/>
   </w:num>
   <w:num w:numId="27">
     <w:abstractNumId w:val="3"/>
   </w:num>
   <w:num w:numId="28">
-    <w:abstractNumId w:val="14"/>
+    <w:abstractNumId w:val="15"/>
   </w:num>
   <w:num w:numId="29">
-    <w:abstractNumId w:val="31"/>
+    <w:abstractNumId w:val="32"/>
   </w:num>
   <w:num w:numId="30">
-    <w:abstractNumId w:val="17"/>
+    <w:abstractNumId w:val="18"/>
   </w:num>
   <w:num w:numId="31">
     <w:abstractNumId w:val="6"/>
   </w:num>
   <w:num w:numId="32">
-    <w:abstractNumId w:val="15"/>
+    <w:abstractNumId w:val="16"/>
   </w:num>
   <w:num w:numId="33">
     <w:abstractNumId w:val="1"/>
   </w:num>
   <w:num w:numId="34">
-    <w:abstractNumId w:val="19"/>
+    <w:abstractNumId w:val="20"/>
   </w:num>
   <w:num w:numId="35">
     <w:abstractNumId w:val="5"/>
@@ -27489,13 +28812,13 @@
     </w:lvlOverride>
   </w:num>
   <w:num w:numId="37">
-    <w:abstractNumId w:val="37"/>
+    <w:abstractNumId w:val="38"/>
   </w:num>
   <w:num w:numId="38">
-    <w:abstractNumId w:val="26"/>
+    <w:abstractNumId w:val="27"/>
   </w:num>
   <w:num w:numId="39">
-    <w:abstractNumId w:val="18"/>
+    <w:abstractNumId w:val="19"/>
   </w:num>
   <w:num w:numId="40">
     <w:abstractNumId w:val="0"/>
@@ -27507,10 +28830,16 @@
     <w:abstractNumId w:val="2"/>
   </w:num>
   <w:num w:numId="43">
-    <w:abstractNumId w:val="41"/>
+    <w:abstractNumId w:val="43"/>
   </w:num>
   <w:num w:numId="44">
-    <w:abstractNumId w:val="32"/>
+    <w:abstractNumId w:val="33"/>
+  </w:num>
+  <w:num w:numId="45">
+    <w:abstractNumId w:val="13"/>
+  </w:num>
+  <w:num w:numId="46">
+    <w:abstractNumId w:val="41"/>
   </w:num>
 </w:numbering>
 </file>
@@ -28789,7 +30118,7 @@
 </file>
 
 <file path=customXml/itemProps1.xml><?xml version="1.0" encoding="utf-8"?>
-<ds:datastoreItem xmlns:ds="http://schemas.openxmlformats.org/officeDocument/2006/customXml" ds:itemID="{C47ACB83-CF0A-41FB-970B-4F19C55764E8}">
+<ds:datastoreItem xmlns:ds="http://schemas.openxmlformats.org/officeDocument/2006/customXml" ds:itemID="{E4156B29-58D6-48BD-914E-28E87C5F1779}">
   <ds:schemaRefs>
     <ds:schemaRef ds:uri="http://schemas.openxmlformats.org/officeDocument/2006/bibliography"/>
   </ds:schemaRefs>

</xml_diff>